<commit_message>
Updated screenshots and content in Git publish guide
</commit_message>
<xml_diff>
--- a/How to publish file on github with the help of Git (Screenshots attached).docx
+++ b/How to publish file on github with the help of Git (Screenshots attached).docx
@@ -13,19 +13,7 @@
         <w:rPr>
           <w:rFonts w:eastAsia="Calibri"/>
         </w:rPr>
-        <w:t xml:space="preserve">SECTION </w:t>
-      </w:r>
-      <w:r>
-        <w:rPr>
-          <w:rFonts w:eastAsia="Calibri"/>
-        </w:rPr>
-        <w:t>1</w:t>
-      </w:r>
-      <w:r>
-        <w:rPr>
-          <w:rFonts w:eastAsia="Calibri"/>
-        </w:rPr>
-        <w:t xml:space="preserve"> — CREATING A GITHUB REPOSITORY</w:t>
+        <w:t>SECTION 1 — CREATING A GITHUB REPOSITORY</w:t>
       </w:r>
     </w:p>
     <w:p>
@@ -40,33 +28,11 @@
       <w:pPr>
         <w:spacing w:after="120"/>
       </w:pPr>
-      <w:proofErr w:type="spellStart"/>
       <w:r>
         <w:rPr>
           <w:color w:val="212121"/>
         </w:rPr>
-        <w:t>GitHub</w:t>
-      </w:r>
-      <w:proofErr w:type="spellEnd"/>
-      <w:r>
-        <w:rPr>
-          <w:color w:val="212121"/>
-        </w:rPr>
-        <w:t xml:space="preserve"> adds a social and collaborative layer on top of Git. The typical workflow: create a repository on </w:t>
-      </w:r>
-      <w:proofErr w:type="spellStart"/>
-      <w:r>
-        <w:rPr>
-          <w:color w:val="212121"/>
-        </w:rPr>
-        <w:t>GitHub</w:t>
-      </w:r>
-      <w:proofErr w:type="spellEnd"/>
-      <w:r>
-        <w:rPr>
-          <w:color w:val="212121"/>
-        </w:rPr>
-        <w:t>, connect your local project, and push. Follow every step below precisely.</w:t>
+        <w:t>GitHub adds a social and collaborative layer on top of Git. The typical workflow: create a repository on GitHub, connect your local project, and push. Follow every step below precisely.</w:t>
       </w:r>
     </w:p>
     <w:p>
@@ -629,21 +595,7 @@
         <w:rPr>
           <w:rFonts w:eastAsia="Calibri"/>
         </w:rPr>
-        <w:t xml:space="preserve"> the </w:t>
-      </w:r>
-      <w:proofErr w:type="spellStart"/>
-      <w:r>
-        <w:rPr>
-          <w:rFonts w:eastAsia="Calibri"/>
-        </w:rPr>
-        <w:t>GitHub</w:t>
-      </w:r>
-      <w:proofErr w:type="spellEnd"/>
-      <w:r>
-        <w:rPr>
-          <w:rFonts w:eastAsia="Calibri"/>
-        </w:rPr>
-        <w:t xml:space="preserve"> Repository</w:t>
+        <w:t xml:space="preserve"> the GitHub Repository</w:t>
       </w:r>
     </w:p>
     <w:p>
@@ -766,21 +718,7 @@
         <w:rPr>
           <w:color w:val="212121"/>
         </w:rPr>
-        <w:t xml:space="preserve">Method B — </w:t>
-      </w:r>
-      <w:proofErr w:type="spellStart"/>
-      <w:r>
-        <w:rPr>
-          <w:color w:val="212121"/>
-        </w:rPr>
-        <w:t>GitHub</w:t>
-      </w:r>
-      <w:proofErr w:type="spellEnd"/>
-      <w:r>
-        <w:rPr>
-          <w:color w:val="212121"/>
-        </w:rPr>
-        <w:t xml:space="preserve"> CLI (</w:t>
+        <w:t>Method B — GitHub CLI (</w:t>
       </w:r>
       <w:proofErr w:type="spellStart"/>
       <w:proofErr w:type="gramStart"/>
@@ -1139,21 +1077,7 @@
           <w:color w:val="212121"/>
         </w:rPr>
         <w:lastRenderedPageBreak/>
-        <w:t xml:space="preserve">Connect your local repository to </w:t>
-      </w:r>
-      <w:proofErr w:type="spellStart"/>
-      <w:r>
-        <w:rPr>
-          <w:color w:val="212121"/>
-        </w:rPr>
-        <w:t>GitHub</w:t>
-      </w:r>
-      <w:proofErr w:type="spellEnd"/>
-      <w:r>
-        <w:rPr>
-          <w:color w:val="212121"/>
-        </w:rPr>
-        <w:t xml:space="preserve"> and upload your code.</w:t>
+        <w:t>Connect your local repository to GitHub and upload your code.</w:t>
       </w:r>
     </w:p>
     <w:p>
@@ -1526,27 +1450,7 @@
           <w:sz w:val="19"/>
           <w:szCs w:val="19"/>
         </w:rPr>
-        <w:t xml:space="preserve">/id_ed25519.pub                     # copy this to </w:t>
-      </w:r>
-      <w:proofErr w:type="spellStart"/>
-      <w:r>
-        <w:rPr>
-          <w:rFonts w:ascii="Courier New" w:eastAsia="Courier New" w:hAnsi="Courier New" w:cs="Courier New"/>
-          <w:color w:val="2E7D32"/>
-          <w:sz w:val="19"/>
-          <w:szCs w:val="19"/>
-        </w:rPr>
-        <w:t>GitHub</w:t>
-      </w:r>
-      <w:proofErr w:type="spellEnd"/>
-      <w:r>
-        <w:rPr>
-          <w:rFonts w:ascii="Courier New" w:eastAsia="Courier New" w:hAnsi="Courier New" w:cs="Courier New"/>
-          <w:color w:val="2E7D32"/>
-          <w:sz w:val="19"/>
-          <w:szCs w:val="19"/>
-        </w:rPr>
-        <w:t xml:space="preserve"> Settings → SSH Keys</w:t>
+        <w:t>/id_ed25519.pub                     # copy this to GitHub Settings → SSH Keys</w:t>
       </w:r>
     </w:p>
     <w:p>
@@ -1766,21 +1670,7 @@
         <w:rPr>
           <w:color w:val="212121"/>
         </w:rPr>
-        <w:t xml:space="preserve">For HTTPS connections, </w:t>
-      </w:r>
-      <w:proofErr w:type="spellStart"/>
-      <w:r>
-        <w:rPr>
-          <w:color w:val="212121"/>
-        </w:rPr>
-        <w:t>GitHub</w:t>
-      </w:r>
-      <w:proofErr w:type="spellEnd"/>
-      <w:r>
-        <w:rPr>
-          <w:color w:val="212121"/>
-        </w:rPr>
-        <w:t xml:space="preserve"> requires a PAT (password-based access was deprecated in 2021). Two types:</w:t>
+        <w:t>For HTTPS connections, GitHub requires a PAT (password-based access was deprecated in 2021). Two types:</w:t>
       </w:r>
     </w:p>
     <w:p>
@@ -1851,25 +1741,7 @@
           <w:rFonts w:eastAsia="Calibri"/>
         </w:rPr>
         <w:lastRenderedPageBreak/>
-        <w:t xml:space="preserve">SECTION </w:t>
-      </w:r>
-      <w:r>
-        <w:rPr>
-          <w:rFonts w:eastAsia="Calibri"/>
-        </w:rPr>
-        <w:t>2</w:t>
-      </w:r>
-      <w:r>
-        <w:rPr>
-          <w:rFonts w:eastAsia="Calibri"/>
-        </w:rPr>
-        <w:t xml:space="preserve"> — </w:t>
-      </w:r>
-      <w:r>
-        <w:rPr>
-          <w:rFonts w:eastAsia="Calibri"/>
-        </w:rPr>
-        <w:t xml:space="preserve">Git Settings and How I used Git to push my file to </w:t>
+        <w:t xml:space="preserve">SECTION 2 — Git Settings and How I used Git to push my file to </w:t>
       </w:r>
       <w:proofErr w:type="spellStart"/>
       <w:r>
@@ -1944,9 +1816,6 @@
           <w:numId w:val="3"/>
         </w:numPr>
         <w:spacing w:after="120"/>
-        <w:rPr>
-          <w:rStyle w:val="Normal"/>
-        </w:rPr>
       </w:pPr>
       <w:r>
         <w:t xml:space="preserve">Go to the folder where the document is placed that you want to push to </w:t>
@@ -1961,7 +1830,6 @@
       </w:r>
       <w:r>
         <w:rPr>
-          <w:rStyle w:val="Normal"/>
           <w:rFonts w:ascii="Times New Roman" w:eastAsia="Times New Roman" w:hAnsi="Times New Roman" w:cs="Times New Roman"/>
           <w:snapToGrid w:val="0"/>
           <w:color w:val="000000"/>
@@ -1971,7 +1839,6 @@
           <w:u w:color="000000"/>
           <w:bdr w:val="none" w:sz="0" w:space="0" w:color="000000"/>
           <w:shd w:val="clear" w:color="000000" w:fill="000000"/>
-          <w:lang/>
         </w:rPr>
         <w:t xml:space="preserve"> </w:t>
       </w:r>
@@ -2037,9 +1904,6 @@
           <w:numId w:val="3"/>
         </w:numPr>
         <w:spacing w:after="120"/>
-        <w:rPr>
-          <w:rStyle w:val="Normal"/>
-        </w:rPr>
       </w:pPr>
       <w:r>
         <w:lastRenderedPageBreak/>
@@ -2050,7 +1914,6 @@
       </w:r>
       <w:r>
         <w:rPr>
-          <w:rStyle w:val="Normal"/>
           <w:rFonts w:ascii="Times New Roman" w:eastAsia="Times New Roman" w:hAnsi="Times New Roman" w:cs="Times New Roman"/>
           <w:snapToGrid w:val="0"/>
           <w:color w:val="000000"/>
@@ -2060,7 +1923,6 @@
           <w:u w:color="000000"/>
           <w:bdr w:val="none" w:sz="0" w:space="0" w:color="000000"/>
           <w:shd w:val="clear" w:color="000000" w:fill="000000"/>
-          <w:lang/>
         </w:rPr>
         <w:t xml:space="preserve"> </w:t>
       </w:r>
@@ -2119,7 +1981,6 @@
       </w:r>
       <w:r>
         <w:rPr>
-          <w:rStyle w:val="Normal"/>
           <w:rFonts w:ascii="Times New Roman" w:eastAsia="Times New Roman" w:hAnsi="Times New Roman" w:cs="Times New Roman"/>
           <w:snapToGrid w:val="0"/>
           <w:color w:val="000000"/>
@@ -2129,7 +1990,6 @@
           <w:u w:color="000000"/>
           <w:bdr w:val="none" w:sz="0" w:space="0" w:color="000000"/>
           <w:shd w:val="clear" w:color="000000" w:fill="000000"/>
-          <w:lang/>
         </w:rPr>
         <w:t xml:space="preserve"> </w:t>
       </w:r>
@@ -2323,84 +2183,584 @@
           <w:numId w:val="3"/>
         </w:numPr>
         <w:spacing w:after="120"/>
+      </w:pPr>
+      <w:r>
+        <w:t>Type the following command:</w:t>
+      </w:r>
+      <w:r>
+        <w:t xml:space="preserve"> </w:t>
+      </w:r>
+      <w:r>
+        <w:br/>
+      </w:r>
+      <w:r>
+        <w:t xml:space="preserve">git </w:t>
+      </w:r>
+      <w:proofErr w:type="spellStart"/>
+      <w:r>
+        <w:t>config</w:t>
+      </w:r>
+      <w:proofErr w:type="spellEnd"/>
+      <w:r>
+        <w:t xml:space="preserve"> --global user.name "Your Full Name"</w:t>
+      </w:r>
+      <w:r>
+        <w:br/>
+      </w:r>
+      <w:r>
+        <w:lastRenderedPageBreak/>
+        <w:t xml:space="preserve">git </w:t>
+      </w:r>
+      <w:proofErr w:type="spellStart"/>
+      <w:r>
+        <w:t>config</w:t>
+      </w:r>
+      <w:proofErr w:type="spellEnd"/>
+      <w:r>
+        <w:t xml:space="preserve"> --global </w:t>
+      </w:r>
+      <w:proofErr w:type="spellStart"/>
+      <w:r>
+        <w:t>user.email</w:t>
+      </w:r>
+      <w:proofErr w:type="spellEnd"/>
+      <w:r>
+        <w:t xml:space="preserve"> </w:t>
+      </w:r>
+      <w:hyperlink r:id="rId11" w:history="1">
+        <w:r>
+          <w:rPr>
+            <w:rStyle w:val="Hyperlink"/>
+          </w:rPr>
+          <w:t>you@example.com</w:t>
+        </w:r>
+      </w:hyperlink>
+      <w:r>
+        <w:t xml:space="preserve"> </w:t>
+      </w:r>
+      <w:r>
+        <w:drawing>
+          <wp:inline distT="0" distB="0" distL="0" distR="0" wp14:anchorId="5DCC2F8B" wp14:editId="6D2D7AE4">
+            <wp:extent cx="5731510" cy="3056805"/>
+            <wp:effectExtent l="0" t="0" r="2540" b="0"/>
+            <wp:docPr id="1" name="Picture 1"/>
+            <wp:cNvGraphicFramePr>
+              <a:graphicFrameLocks xmlns:a="http://schemas.openxmlformats.org/drawingml/2006/main" noChangeAspect="1"/>
+            </wp:cNvGraphicFramePr>
+            <a:graphic xmlns:a="http://schemas.openxmlformats.org/drawingml/2006/main">
+              <a:graphicData uri="http://schemas.openxmlformats.org/drawingml/2006/picture">
+                <pic:pic xmlns:pic="http://schemas.openxmlformats.org/drawingml/2006/picture">
+                  <pic:nvPicPr>
+                    <pic:cNvPr id="0" name=""/>
+                    <pic:cNvPicPr/>
+                  </pic:nvPicPr>
+                  <pic:blipFill>
+                    <a:blip r:embed="rId12"/>
+                    <a:stretch>
+                      <a:fillRect/>
+                    </a:stretch>
+                  </pic:blipFill>
+                  <pic:spPr>
+                    <a:xfrm>
+                      <a:off x="0" y="0"/>
+                      <a:ext cx="5731510" cy="3056805"/>
+                    </a:xfrm>
+                    <a:prstGeom prst="rect">
+                      <a:avLst/>
+                    </a:prstGeom>
+                  </pic:spPr>
+                </pic:pic>
+              </a:graphicData>
+            </a:graphic>
+          </wp:inline>
+        </w:drawing>
+      </w:r>
+    </w:p>
+    <w:p>
+      <w:pPr>
+        <w:pStyle w:val="ListParagraph"/>
+        <w:numPr>
+          <w:ilvl w:val="0"/>
+          <w:numId w:val="3"/>
+        </w:numPr>
+        <w:spacing w:after="120"/>
+      </w:pPr>
+      <w:r>
+        <w:t>The user name and email will show here</w:t>
+      </w:r>
+    </w:p>
+    <w:p>
+      <w:pPr>
+        <w:pStyle w:val="ListParagraph"/>
+        <w:numPr>
+          <w:ilvl w:val="0"/>
+          <w:numId w:val="3"/>
+        </w:numPr>
+        <w:spacing w:after="120"/>
         <w:rPr>
           <w:rStyle w:val="Normal"/>
         </w:rPr>
       </w:pPr>
       <w:r>
+        <w:t xml:space="preserve">Now initialize the </w:t>
+      </w:r>
+      <w:r>
+        <w:t>project</w:t>
+      </w:r>
+      <w:r>
+        <w:t>:</w:t>
+      </w:r>
+      <w:r>
+        <w:t xml:space="preserve"> git </w:t>
+      </w:r>
+      <w:proofErr w:type="spellStart"/>
+      <w:r>
+        <w:t>init</w:t>
+      </w:r>
+      <w:proofErr w:type="spellEnd"/>
+      <w:r>
         <w:rPr>
           <w:rStyle w:val="Normal"/>
-        </w:rPr>
-        <w:t>Type the following command:</w:t>
-      </w:r>
-      <w:r>
+          <w:rFonts w:ascii="Times New Roman" w:eastAsia="Times New Roman" w:hAnsi="Times New Roman" w:cs="Times New Roman"/>
+          <w:snapToGrid w:val="0"/>
+          <w:color w:val="000000"/>
+          <w:w w:val="0"/>
+          <w:sz w:val="0"/>
+          <w:szCs w:val="0"/>
+          <w:u w:color="000000"/>
+          <w:bdr w:val="none" w:sz="0" w:space="0" w:color="000000"/>
+          <w:shd w:val="clear" w:color="000000" w:fill="000000"/>
+          <w:lang/>
+        </w:rPr>
         <w:t xml:space="preserve"> </w:t>
       </w:r>
       <w:r>
-        <w:br/>
-      </w:r>
-      <w:r>
-        <w:rPr>
-          <w:rStyle w:val="Normal"/>
-        </w:rPr>
-        <w:t xml:space="preserve">git </w:t>
-      </w:r>
-      <w:proofErr w:type="spellStart"/>
-      <w:r>
-        <w:rPr>
-          <w:rStyle w:val="Normal"/>
-        </w:rPr>
-        <w:t>config</w:t>
-      </w:r>
-      <w:proofErr w:type="spellEnd"/>
-      <w:r>
-        <w:rPr>
-          <w:rStyle w:val="Normal"/>
-        </w:rPr>
-        <w:t xml:space="preserve"> --global user.name "Your Full Name"</w:t>
-      </w:r>
-      <w:r>
-        <w:rPr>
-          <w:rStyle w:val="Normal"/>
-        </w:rPr>
-        <w:br/>
-      </w:r>
-      <w:r>
-        <w:rPr>
-          <w:rStyle w:val="Normal"/>
-        </w:rPr>
-        <w:t xml:space="preserve">git </w:t>
-      </w:r>
-      <w:proofErr w:type="spellStart"/>
-      <w:r>
-        <w:rPr>
-          <w:rStyle w:val="Normal"/>
-        </w:rPr>
-        <w:t>config</w:t>
-      </w:r>
-      <w:proofErr w:type="spellEnd"/>
-      <w:r>
-        <w:rPr>
-          <w:rStyle w:val="Normal"/>
-        </w:rPr>
-        <w:t xml:space="preserve"> --global </w:t>
-      </w:r>
-      <w:proofErr w:type="spellStart"/>
-      <w:r>
-        <w:rPr>
-          <w:rStyle w:val="Normal"/>
-        </w:rPr>
-        <w:t>user.email</w:t>
-      </w:r>
-      <w:proofErr w:type="spellEnd"/>
-      <w:r>
-        <w:rPr>
-          <w:rStyle w:val="Normal"/>
-        </w:rPr>
-        <w:t xml:space="preserve"> "you@example.com"</w:t>
-      </w:r>
-      <w:bookmarkStart w:id="0" w:name="_GoBack"/>
-      <w:bookmarkEnd w:id="0"/>
+        <w:rPr>
+          <w:noProof/>
+        </w:rPr>
+        <w:drawing>
+          <wp:inline distT="0" distB="0" distL="0" distR="0">
+            <wp:extent cx="5731510" cy="3223974"/>
+            <wp:effectExtent l="0" t="0" r="2540" b="0"/>
+            <wp:docPr id="5" name="Picture 5" descr="C:\Users\USER\Pictures\Screenshots\Screenshot (701).png"/>
+            <wp:cNvGraphicFramePr>
+              <a:graphicFrameLocks xmlns:a="http://schemas.openxmlformats.org/drawingml/2006/main" noChangeAspect="1"/>
+            </wp:cNvGraphicFramePr>
+            <a:graphic xmlns:a="http://schemas.openxmlformats.org/drawingml/2006/main">
+              <a:graphicData uri="http://schemas.openxmlformats.org/drawingml/2006/picture">
+                <pic:pic xmlns:pic="http://schemas.openxmlformats.org/drawingml/2006/picture">
+                  <pic:nvPicPr>
+                    <pic:cNvPr id="0" name="Picture 1" descr="C:\Users\USER\Pictures\Screenshots\Screenshot (701).png"/>
+                    <pic:cNvPicPr>
+                      <a:picLocks noChangeAspect="1" noChangeArrowheads="1"/>
+                    </pic:cNvPicPr>
+                  </pic:nvPicPr>
+                  <pic:blipFill>
+                    <a:blip r:embed="rId13" cstate="print">
+                      <a:extLst>
+                        <a:ext uri="{28A0092B-C50C-407E-A947-70E740481C1C}">
+                          <a14:useLocalDpi xmlns:a14="http://schemas.microsoft.com/office/drawing/2010/main" val="0"/>
+                        </a:ext>
+                      </a:extLst>
+                    </a:blip>
+                    <a:srcRect/>
+                    <a:stretch>
+                      <a:fillRect/>
+                    </a:stretch>
+                  </pic:blipFill>
+                  <pic:spPr bwMode="auto">
+                    <a:xfrm>
+                      <a:off x="0" y="0"/>
+                      <a:ext cx="5731510" cy="3223974"/>
+                    </a:xfrm>
+                    <a:prstGeom prst="rect">
+                      <a:avLst/>
+                    </a:prstGeom>
+                    <a:noFill/>
+                    <a:ln>
+                      <a:noFill/>
+                    </a:ln>
+                  </pic:spPr>
+                </pic:pic>
+              </a:graphicData>
+            </a:graphic>
+          </wp:inline>
+        </w:drawing>
+      </w:r>
+    </w:p>
+    <w:p>
+      <w:pPr>
+        <w:pStyle w:val="ListParagraph"/>
+        <w:numPr>
+          <w:ilvl w:val="0"/>
+          <w:numId w:val="3"/>
+        </w:numPr>
+        <w:spacing w:after="120"/>
+      </w:pPr>
+      <w:r>
+        <w:lastRenderedPageBreak/>
+        <w:t>Write command to list all the files and folders present inside:</w:t>
+      </w:r>
+      <w:r>
+        <w:rPr>
+          <w:noProof/>
+        </w:rPr>
+        <w:t xml:space="preserve"> </w:t>
+      </w:r>
+      <w:r>
+        <w:rPr>
+          <w:noProof/>
+        </w:rPr>
+        <w:t>ls -al</w:t>
+      </w:r>
+      <w:r>
+        <w:drawing>
+          <wp:inline distT="0" distB="0" distL="0" distR="0" wp14:anchorId="4958657C" wp14:editId="4700BE88">
+            <wp:extent cx="5731510" cy="3044559"/>
+            <wp:effectExtent l="0" t="0" r="2540" b="3810"/>
+            <wp:docPr id="8" name="Picture 8"/>
+            <wp:cNvGraphicFramePr>
+              <a:graphicFrameLocks xmlns:a="http://schemas.openxmlformats.org/drawingml/2006/main" noChangeAspect="1"/>
+            </wp:cNvGraphicFramePr>
+            <a:graphic xmlns:a="http://schemas.openxmlformats.org/drawingml/2006/main">
+              <a:graphicData uri="http://schemas.openxmlformats.org/drawingml/2006/picture">
+                <pic:pic xmlns:pic="http://schemas.openxmlformats.org/drawingml/2006/picture">
+                  <pic:nvPicPr>
+                    <pic:cNvPr id="0" name=""/>
+                    <pic:cNvPicPr/>
+                  </pic:nvPicPr>
+                  <pic:blipFill>
+                    <a:blip r:embed="rId14"/>
+                    <a:stretch>
+                      <a:fillRect/>
+                    </a:stretch>
+                  </pic:blipFill>
+                  <pic:spPr>
+                    <a:xfrm>
+                      <a:off x="0" y="0"/>
+                      <a:ext cx="5731510" cy="3044559"/>
+                    </a:xfrm>
+                    <a:prstGeom prst="rect">
+                      <a:avLst/>
+                    </a:prstGeom>
+                  </pic:spPr>
+                </pic:pic>
+              </a:graphicData>
+            </a:graphic>
+          </wp:inline>
+        </w:drawing>
+      </w:r>
+    </w:p>
+    <w:p>
+      <w:pPr>
+        <w:pStyle w:val="ListParagraph"/>
+        <w:numPr>
+          <w:ilvl w:val="0"/>
+          <w:numId w:val="3"/>
+        </w:numPr>
+        <w:spacing w:after="120"/>
+      </w:pPr>
+      <w:r>
+        <w:rPr>
+          <w:noProof/>
+        </w:rPr>
+        <w:t>Check status: git status</w:t>
+      </w:r>
+      <w:r>
+        <w:rPr>
+          <w:noProof/>
+        </w:rPr>
+        <w:drawing>
+          <wp:inline distT="0" distB="0" distL="0" distR="0" wp14:anchorId="29CD3D53" wp14:editId="0C586F20">
+            <wp:extent cx="5731510" cy="3037210"/>
+            <wp:effectExtent l="0" t="0" r="2540" b="0"/>
+            <wp:docPr id="9" name="Picture 9"/>
+            <wp:cNvGraphicFramePr>
+              <a:graphicFrameLocks xmlns:a="http://schemas.openxmlformats.org/drawingml/2006/main" noChangeAspect="1"/>
+            </wp:cNvGraphicFramePr>
+            <a:graphic xmlns:a="http://schemas.openxmlformats.org/drawingml/2006/main">
+              <a:graphicData uri="http://schemas.openxmlformats.org/drawingml/2006/picture">
+                <pic:pic xmlns:pic="http://schemas.openxmlformats.org/drawingml/2006/picture">
+                  <pic:nvPicPr>
+                    <pic:cNvPr id="0" name=""/>
+                    <pic:cNvPicPr/>
+                  </pic:nvPicPr>
+                  <pic:blipFill>
+                    <a:blip r:embed="rId15"/>
+                    <a:stretch>
+                      <a:fillRect/>
+                    </a:stretch>
+                  </pic:blipFill>
+                  <pic:spPr>
+                    <a:xfrm>
+                      <a:off x="0" y="0"/>
+                      <a:ext cx="5731510" cy="3037210"/>
+                    </a:xfrm>
+                    <a:prstGeom prst="rect">
+                      <a:avLst/>
+                    </a:prstGeom>
+                  </pic:spPr>
+                </pic:pic>
+              </a:graphicData>
+            </a:graphic>
+          </wp:inline>
+        </w:drawing>
+      </w:r>
+    </w:p>
+    <w:p>
+      <w:pPr>
+        <w:pStyle w:val="ListParagraph"/>
+        <w:numPr>
+          <w:ilvl w:val="0"/>
+          <w:numId w:val="3"/>
+        </w:numPr>
+        <w:spacing w:after="120"/>
+      </w:pPr>
+      <w:r>
+        <w:rPr>
+          <w:noProof/>
+        </w:rPr>
+        <w:t>As in here you can see nothing is added to commit</w:t>
+      </w:r>
+    </w:p>
+    <w:p>
+      <w:pPr>
+        <w:pStyle w:val="ListParagraph"/>
+        <w:numPr>
+          <w:ilvl w:val="0"/>
+          <w:numId w:val="3"/>
+        </w:numPr>
+        <w:spacing w:after="120"/>
+      </w:pPr>
+      <w:r>
+        <w:rPr>
+          <w:noProof/>
+        </w:rPr>
+        <w:lastRenderedPageBreak/>
+        <w:t>Add the file you want to commit by: git add “file name”</w:t>
+      </w:r>
+      <w:r>
+        <w:rPr>
+          <w:noProof/>
+        </w:rPr>
+        <w:t xml:space="preserve"> </w:t>
+      </w:r>
+      <w:r>
+        <w:rPr>
+          <w:noProof/>
+        </w:rPr>
+        <w:drawing>
+          <wp:inline distT="0" distB="0" distL="0" distR="0" wp14:anchorId="29086B5B" wp14:editId="23D48F1F">
+            <wp:extent cx="5731510" cy="3050682"/>
+            <wp:effectExtent l="0" t="0" r="2540" b="0"/>
+            <wp:docPr id="10" name="Picture 10"/>
+            <wp:cNvGraphicFramePr>
+              <a:graphicFrameLocks xmlns:a="http://schemas.openxmlformats.org/drawingml/2006/main" noChangeAspect="1"/>
+            </wp:cNvGraphicFramePr>
+            <a:graphic xmlns:a="http://schemas.openxmlformats.org/drawingml/2006/main">
+              <a:graphicData uri="http://schemas.openxmlformats.org/drawingml/2006/picture">
+                <pic:pic xmlns:pic="http://schemas.openxmlformats.org/drawingml/2006/picture">
+                  <pic:nvPicPr>
+                    <pic:cNvPr id="0" name=""/>
+                    <pic:cNvPicPr/>
+                  </pic:nvPicPr>
+                  <pic:blipFill>
+                    <a:blip r:embed="rId16"/>
+                    <a:stretch>
+                      <a:fillRect/>
+                    </a:stretch>
+                  </pic:blipFill>
+                  <pic:spPr>
+                    <a:xfrm>
+                      <a:off x="0" y="0"/>
+                      <a:ext cx="5731510" cy="3050682"/>
+                    </a:xfrm>
+                    <a:prstGeom prst="rect">
+                      <a:avLst/>
+                    </a:prstGeom>
+                  </pic:spPr>
+                </pic:pic>
+              </a:graphicData>
+            </a:graphic>
+          </wp:inline>
+        </w:drawing>
+      </w:r>
+    </w:p>
+    <w:p>
+      <w:pPr>
+        <w:pStyle w:val="ListParagraph"/>
+        <w:numPr>
+          <w:ilvl w:val="0"/>
+          <w:numId w:val="3"/>
+        </w:numPr>
+        <w:spacing w:after="120"/>
+      </w:pPr>
+      <w:r>
+        <w:rPr>
+          <w:noProof/>
+        </w:rPr>
+        <w:t xml:space="preserve">Now type </w:t>
+      </w:r>
+      <w:r>
+        <w:rPr>
+          <w:noProof/>
+        </w:rPr>
+        <w:t>git status</w:t>
+      </w:r>
+      <w:r>
+        <w:rPr>
+          <w:noProof/>
+        </w:rPr>
+        <w:t xml:space="preserve"> once now you will see the file you want to commit in green color text as in the image</w:t>
+      </w:r>
+    </w:p>
+    <w:p>
+      <w:pPr>
+        <w:pStyle w:val="ListParagraph"/>
+        <w:numPr>
+          <w:ilvl w:val="0"/>
+          <w:numId w:val="3"/>
+        </w:numPr>
+        <w:spacing w:after="120"/>
+      </w:pPr>
+      <w:r>
+        <w:rPr>
+          <w:noProof/>
+        </w:rPr>
+        <w:t>Commit the file with this code: git commit –m “any comment”</w:t>
+      </w:r>
+      <w:r>
+        <w:rPr>
+          <w:noProof/>
+        </w:rPr>
+        <w:t xml:space="preserve"> </w:t>
+      </w:r>
+      <w:r>
+        <w:rPr>
+          <w:noProof/>
+        </w:rPr>
+        <w:drawing>
+          <wp:inline distT="0" distB="0" distL="0" distR="0" wp14:anchorId="3BD97BC9" wp14:editId="2B83E79B">
+            <wp:extent cx="5731510" cy="3054968"/>
+            <wp:effectExtent l="0" t="0" r="2540" b="0"/>
+            <wp:docPr id="11" name="Picture 11"/>
+            <wp:cNvGraphicFramePr>
+              <a:graphicFrameLocks xmlns:a="http://schemas.openxmlformats.org/drawingml/2006/main" noChangeAspect="1"/>
+            </wp:cNvGraphicFramePr>
+            <a:graphic xmlns:a="http://schemas.openxmlformats.org/drawingml/2006/main">
+              <a:graphicData uri="http://schemas.openxmlformats.org/drawingml/2006/picture">
+                <pic:pic xmlns:pic="http://schemas.openxmlformats.org/drawingml/2006/picture">
+                  <pic:nvPicPr>
+                    <pic:cNvPr id="0" name=""/>
+                    <pic:cNvPicPr/>
+                  </pic:nvPicPr>
+                  <pic:blipFill>
+                    <a:blip r:embed="rId17"/>
+                    <a:stretch>
+                      <a:fillRect/>
+                    </a:stretch>
+                  </pic:blipFill>
+                  <pic:spPr>
+                    <a:xfrm>
+                      <a:off x="0" y="0"/>
+                      <a:ext cx="5731510" cy="3054968"/>
+                    </a:xfrm>
+                    <a:prstGeom prst="rect">
+                      <a:avLst/>
+                    </a:prstGeom>
+                  </pic:spPr>
+                </pic:pic>
+              </a:graphicData>
+            </a:graphic>
+          </wp:inline>
+        </w:drawing>
+      </w:r>
+    </w:p>
+    <w:p>
+      <w:pPr>
+        <w:pStyle w:val="ListParagraph"/>
+        <w:numPr>
+          <w:ilvl w:val="0"/>
+          <w:numId w:val="3"/>
+        </w:numPr>
+        <w:spacing w:after="120"/>
+      </w:pPr>
+      <w:r>
+        <w:rPr>
+          <w:noProof/>
+        </w:rPr>
+        <w:t>If the commit is successful after git status, it will tell nothing to commit</w:t>
+      </w:r>
+    </w:p>
+    <w:p>
+      <w:pPr>
+        <w:pStyle w:val="ListParagraph"/>
+        <w:numPr>
+          <w:ilvl w:val="0"/>
+          <w:numId w:val="3"/>
+        </w:numPr>
+        <w:spacing w:after="120"/>
+      </w:pPr>
+      <w:r>
+        <w:rPr>
+          <w:noProof/>
+        </w:rPr>
+        <w:lastRenderedPageBreak/>
+        <w:t xml:space="preserve">Ifyou want to check the names of the files committed: </w:t>
+      </w:r>
+      <w:r>
+        <w:rPr>
+          <w:noProof/>
+        </w:rPr>
+        <w:t xml:space="preserve">git ls-tree --name-only HEAD </w:t>
+      </w:r>
+      <w:r>
+        <w:rPr>
+          <w:noProof/>
+        </w:rPr>
+        <w:drawing>
+          <wp:inline distT="0" distB="0" distL="0" distR="0" wp14:anchorId="1D35A374" wp14:editId="15A92CC6">
+            <wp:extent cx="5731510" cy="3054968"/>
+            <wp:effectExtent l="0" t="0" r="2540" b="0"/>
+            <wp:docPr id="12" name="Picture 12"/>
+            <wp:cNvGraphicFramePr>
+              <a:graphicFrameLocks xmlns:a="http://schemas.openxmlformats.org/drawingml/2006/main" noChangeAspect="1"/>
+            </wp:cNvGraphicFramePr>
+            <a:graphic xmlns:a="http://schemas.openxmlformats.org/drawingml/2006/main">
+              <a:graphicData uri="http://schemas.openxmlformats.org/drawingml/2006/picture">
+                <pic:pic xmlns:pic="http://schemas.openxmlformats.org/drawingml/2006/picture">
+                  <pic:nvPicPr>
+                    <pic:cNvPr id="0" name=""/>
+                    <pic:cNvPicPr/>
+                  </pic:nvPicPr>
+                  <pic:blipFill>
+                    <a:blip r:embed="rId18"/>
+                    <a:stretch>
+                      <a:fillRect/>
+                    </a:stretch>
+                  </pic:blipFill>
+                  <pic:spPr>
+                    <a:xfrm>
+                      <a:off x="0" y="0"/>
+                      <a:ext cx="5731510" cy="3054968"/>
+                    </a:xfrm>
+                    <a:prstGeom prst="rect">
+                      <a:avLst/>
+                    </a:prstGeom>
+                  </pic:spPr>
+                </pic:pic>
+              </a:graphicData>
+            </a:graphic>
+          </wp:inline>
+        </w:drawing>
+      </w:r>
+    </w:p>
+    <w:p>
+      <w:pPr>
+        <w:pStyle w:val="ListParagraph"/>
+        <w:spacing w:after="120"/>
+        <w:ind w:left="720"/>
+      </w:pPr>
     </w:p>
     <w:p>
       <w:pPr>
@@ -2427,21 +2787,7 @@
         <w:rPr>
           <w:rFonts w:eastAsia="Calibri"/>
         </w:rPr>
-        <w:t xml:space="preserve"> the </w:t>
-      </w:r>
-      <w:proofErr w:type="spellStart"/>
-      <w:r>
-        <w:rPr>
-          <w:rFonts w:eastAsia="Calibri"/>
-        </w:rPr>
-        <w:t>GitHub</w:t>
-      </w:r>
-      <w:proofErr w:type="spellEnd"/>
-      <w:r>
-        <w:rPr>
-          <w:rFonts w:eastAsia="Calibri"/>
-        </w:rPr>
-        <w:t xml:space="preserve"> Repository</w:t>
+        <w:t xml:space="preserve"> the GitHub Repository</w:t>
       </w:r>
     </w:p>
     <w:p>
@@ -2486,6 +2832,60 @@
         </w:rPr>
         <w:t>Click the + icon (top-right) → "New repository".</w:t>
       </w:r>
+      <w:r>
+        <w:rPr>
+          <w:noProof/>
+          <w:color w:val="212121"/>
+        </w:rPr>
+        <w:drawing>
+          <wp:inline distT="0" distB="0" distL="0" distR="0">
+            <wp:extent cx="5722620" cy="3215640"/>
+            <wp:effectExtent l="0" t="0" r="0" b="3810"/>
+            <wp:docPr id="13" name="Picture 13"/>
+            <wp:cNvGraphicFramePr>
+              <a:graphicFrameLocks xmlns:a="http://schemas.openxmlformats.org/drawingml/2006/main" noChangeAspect="1"/>
+            </wp:cNvGraphicFramePr>
+            <a:graphic xmlns:a="http://schemas.openxmlformats.org/drawingml/2006/main">
+              <a:graphicData uri="http://schemas.openxmlformats.org/drawingml/2006/picture">
+                <pic:pic xmlns:pic="http://schemas.openxmlformats.org/drawingml/2006/picture">
+                  <pic:nvPicPr>
+                    <pic:cNvPr id="0" name="Picture 2"/>
+                    <pic:cNvPicPr>
+                      <a:picLocks noChangeAspect="1" noChangeArrowheads="1"/>
+                    </pic:cNvPicPr>
+                  </pic:nvPicPr>
+                  <pic:blipFill>
+                    <a:blip r:embed="rId19" cstate="print">
+                      <a:extLst>
+                        <a:ext uri="{28A0092B-C50C-407E-A947-70E740481C1C}">
+                          <a14:useLocalDpi xmlns:a14="http://schemas.microsoft.com/office/drawing/2010/main" val="0"/>
+                        </a:ext>
+                      </a:extLst>
+                    </a:blip>
+                    <a:srcRect/>
+                    <a:stretch>
+                      <a:fillRect/>
+                    </a:stretch>
+                  </pic:blipFill>
+                  <pic:spPr bwMode="auto">
+                    <a:xfrm>
+                      <a:off x="0" y="0"/>
+                      <a:ext cx="5722620" cy="3215640"/>
+                    </a:xfrm>
+                    <a:prstGeom prst="rect">
+                      <a:avLst/>
+                    </a:prstGeom>
+                    <a:noFill/>
+                    <a:ln>
+                      <a:noFill/>
+                    </a:ln>
+                  </pic:spPr>
+                </pic:pic>
+              </a:graphicData>
+            </a:graphic>
+          </wp:inline>
+        </w:drawing>
+      </w:r>
     </w:p>
     <w:p>
       <w:pPr>
@@ -2532,7 +2932,6 @@
         <w:rPr>
           <w:color w:val="212121"/>
         </w:rPr>
-        <w:lastRenderedPageBreak/>
         <w:t>Do NOT check "Add a README" if you have local files — this avoids unrelated history conflicts.</w:t>
       </w:r>
     </w:p>
@@ -2546,11 +2945,113 @@
         <w:spacing w:before="60" w:after="60"/>
       </w:pPr>
       <w:r>
+        <w:lastRenderedPageBreak/>
+        <w:drawing>
+          <wp:inline distT="0" distB="0" distL="0" distR="0" wp14:anchorId="1874E3E8" wp14:editId="6640D9B0">
+            <wp:extent cx="5731510" cy="3549127"/>
+            <wp:effectExtent l="0" t="0" r="2540" b="0"/>
+            <wp:docPr id="14" name="Picture 14"/>
+            <wp:cNvGraphicFramePr>
+              <a:graphicFrameLocks xmlns:a="http://schemas.openxmlformats.org/drawingml/2006/main" noChangeAspect="1"/>
+            </wp:cNvGraphicFramePr>
+            <a:graphic xmlns:a="http://schemas.openxmlformats.org/drawingml/2006/main">
+              <a:graphicData uri="http://schemas.openxmlformats.org/drawingml/2006/picture">
+                <pic:pic xmlns:pic="http://schemas.openxmlformats.org/drawingml/2006/picture">
+                  <pic:nvPicPr>
+                    <pic:cNvPr id="0" name=""/>
+                    <pic:cNvPicPr/>
+                  </pic:nvPicPr>
+                  <pic:blipFill>
+                    <a:blip r:embed="rId20"/>
+                    <a:stretch>
+                      <a:fillRect/>
+                    </a:stretch>
+                  </pic:blipFill>
+                  <pic:spPr>
+                    <a:xfrm>
+                      <a:off x="0" y="0"/>
+                      <a:ext cx="5731510" cy="3549127"/>
+                    </a:xfrm>
+                    <a:prstGeom prst="rect">
+                      <a:avLst/>
+                    </a:prstGeom>
+                  </pic:spPr>
+                </pic:pic>
+              </a:graphicData>
+            </a:graphic>
+          </wp:inline>
+        </w:drawing>
+      </w:r>
+    </w:p>
+    <w:p>
+      <w:pPr>
+        <w:pStyle w:val="ListParagraph"/>
+        <w:numPr>
+          <w:ilvl w:val="0"/>
+          <w:numId w:val="1"/>
+        </w:numPr>
+        <w:spacing w:before="60" w:after="60"/>
+      </w:pPr>
+      <w:r>
         <w:rPr>
           <w:color w:val="212121"/>
         </w:rPr>
         <w:t>Click "Create repository" and copy the HTTPS URL shown.</w:t>
       </w:r>
+      <w:r>
+        <w:rPr>
+          <w:noProof/>
+          <w:color w:val="212121"/>
+        </w:rPr>
+        <w:drawing>
+          <wp:inline distT="0" distB="0" distL="0" distR="0">
+            <wp:extent cx="5730240" cy="3040380"/>
+            <wp:effectExtent l="0" t="0" r="3810" b="7620"/>
+            <wp:docPr id="15" name="Picture 15"/>
+            <wp:cNvGraphicFramePr>
+              <a:graphicFrameLocks xmlns:a="http://schemas.openxmlformats.org/drawingml/2006/main" noChangeAspect="1"/>
+            </wp:cNvGraphicFramePr>
+            <a:graphic xmlns:a="http://schemas.openxmlformats.org/drawingml/2006/main">
+              <a:graphicData uri="http://schemas.openxmlformats.org/drawingml/2006/picture">
+                <pic:pic xmlns:pic="http://schemas.openxmlformats.org/drawingml/2006/picture">
+                  <pic:nvPicPr>
+                    <pic:cNvPr id="0" name="Picture 3"/>
+                    <pic:cNvPicPr>
+                      <a:picLocks noChangeAspect="1" noChangeArrowheads="1"/>
+                    </pic:cNvPicPr>
+                  </pic:nvPicPr>
+                  <pic:blipFill>
+                    <a:blip r:embed="rId21" cstate="print">
+                      <a:extLst>
+                        <a:ext uri="{28A0092B-C50C-407E-A947-70E740481C1C}">
+                          <a14:useLocalDpi xmlns:a14="http://schemas.microsoft.com/office/drawing/2010/main" val="0"/>
+                        </a:ext>
+                      </a:extLst>
+                    </a:blip>
+                    <a:srcRect/>
+                    <a:stretch>
+                      <a:fillRect/>
+                    </a:stretch>
+                  </pic:blipFill>
+                  <pic:spPr bwMode="auto">
+                    <a:xfrm>
+                      <a:off x="0" y="0"/>
+                      <a:ext cx="5730240" cy="3040380"/>
+                    </a:xfrm>
+                    <a:prstGeom prst="rect">
+                      <a:avLst/>
+                    </a:prstGeom>
+                    <a:noFill/>
+                    <a:ln>
+                      <a:noFill/>
+                    </a:ln>
+                  </pic:spPr>
+                </pic:pic>
+              </a:graphicData>
+            </a:graphic>
+          </wp:inline>
+        </w:drawing>
+      </w:r>
     </w:p>
     <w:p>
       <w:pPr>
@@ -2559,965 +3060,689 @@
     </w:p>
     <w:p>
       <w:pPr>
+        <w:pStyle w:val="Heading2"/>
+        <w:rPr>
+          <w:rFonts w:eastAsia="Calibri"/>
+        </w:rPr>
+      </w:pPr>
+      <w:r>
+        <w:rPr>
+          <w:rFonts w:eastAsia="Calibri"/>
+        </w:rPr>
+        <w:t xml:space="preserve">STEP </w:t>
+      </w:r>
+      <w:proofErr w:type="gramStart"/>
+      <w:r>
+        <w:rPr>
+          <w:rFonts w:eastAsia="Calibri"/>
+        </w:rPr>
+        <w:t xml:space="preserve">3  </w:t>
+      </w:r>
+      <w:r>
+        <w:rPr>
+          <w:rFonts w:eastAsia="Calibri"/>
+        </w:rPr>
+        <w:t>Personal</w:t>
+      </w:r>
+      <w:proofErr w:type="gramEnd"/>
+      <w:r>
+        <w:rPr>
+          <w:rFonts w:eastAsia="Calibri"/>
+        </w:rPr>
+        <w:t xml:space="preserve"> Access Tokens (PAT)</w:t>
+      </w:r>
+    </w:p>
+    <w:p>
+      <w:pPr>
         <w:spacing w:after="120"/>
-      </w:pPr>
-      <w:r>
         <w:rPr>
           <w:color w:val="212121"/>
         </w:rPr>
-        <w:t xml:space="preserve">Method B — </w:t>
+      </w:pPr>
+      <w:r>
+        <w:rPr>
+          <w:color w:val="212121"/>
+        </w:rPr>
+        <w:t>I have used the classic token</w:t>
+      </w:r>
+    </w:p>
+    <w:p>
+      <w:pPr>
+        <w:pStyle w:val="ListParagraph"/>
+        <w:numPr>
+          <w:ilvl w:val="0"/>
+          <w:numId w:val="4"/>
+        </w:numPr>
+        <w:spacing w:after="120"/>
+      </w:pPr>
+      <w:r>
+        <w:lastRenderedPageBreak/>
+        <w:t>Click on the profile, and the click settings</w:t>
+      </w:r>
+      <w:r>
+        <w:rPr>
+          <w:noProof/>
+          <w:color w:val="212121"/>
+        </w:rPr>
+        <w:drawing>
+          <wp:inline distT="0" distB="0" distL="0" distR="0" wp14:anchorId="727E4EB2" wp14:editId="729DF467">
+            <wp:extent cx="5730240" cy="3040380"/>
+            <wp:effectExtent l="0" t="0" r="3810" b="7620"/>
+            <wp:docPr id="16" name="Picture 16"/>
+            <wp:cNvGraphicFramePr>
+              <a:graphicFrameLocks xmlns:a="http://schemas.openxmlformats.org/drawingml/2006/main" noChangeAspect="1"/>
+            </wp:cNvGraphicFramePr>
+            <a:graphic xmlns:a="http://schemas.openxmlformats.org/drawingml/2006/main">
+              <a:graphicData uri="http://schemas.openxmlformats.org/drawingml/2006/picture">
+                <pic:pic xmlns:pic="http://schemas.openxmlformats.org/drawingml/2006/picture">
+                  <pic:nvPicPr>
+                    <pic:cNvPr id="0" name="Picture 3"/>
+                    <pic:cNvPicPr>
+                      <a:picLocks noChangeAspect="1" noChangeArrowheads="1"/>
+                    </pic:cNvPicPr>
+                  </pic:nvPicPr>
+                  <pic:blipFill>
+                    <a:blip r:embed="rId21" cstate="print">
+                      <a:extLst>
+                        <a:ext uri="{28A0092B-C50C-407E-A947-70E740481C1C}">
+                          <a14:useLocalDpi xmlns:a14="http://schemas.microsoft.com/office/drawing/2010/main" val="0"/>
+                        </a:ext>
+                      </a:extLst>
+                    </a:blip>
+                    <a:srcRect/>
+                    <a:stretch>
+                      <a:fillRect/>
+                    </a:stretch>
+                  </pic:blipFill>
+                  <pic:spPr bwMode="auto">
+                    <a:xfrm>
+                      <a:off x="0" y="0"/>
+                      <a:ext cx="5730240" cy="3040380"/>
+                    </a:xfrm>
+                    <a:prstGeom prst="rect">
+                      <a:avLst/>
+                    </a:prstGeom>
+                    <a:noFill/>
+                    <a:ln>
+                      <a:noFill/>
+                    </a:ln>
+                  </pic:spPr>
+                </pic:pic>
+              </a:graphicData>
+            </a:graphic>
+          </wp:inline>
+        </w:drawing>
+      </w:r>
+    </w:p>
+    <w:p>
+      <w:pPr>
+        <w:pStyle w:val="ListParagraph"/>
+        <w:numPr>
+          <w:ilvl w:val="0"/>
+          <w:numId w:val="4"/>
+        </w:numPr>
+        <w:spacing w:after="120"/>
+        <w:rPr>
+          <w:rStyle w:val="Normal"/>
+        </w:rPr>
+      </w:pPr>
+      <w:r>
+        <w:t>Scroll to the bottom till you see Developer settings options in the left side bottom:</w:t>
+      </w:r>
+      <w:r>
+        <w:rPr>
+          <w:rStyle w:val="Normal"/>
+          <w:rFonts w:ascii="Times New Roman" w:eastAsia="Times New Roman" w:hAnsi="Times New Roman" w:cs="Times New Roman"/>
+          <w:snapToGrid w:val="0"/>
+          <w:color w:val="000000"/>
+          <w:w w:val="0"/>
+          <w:sz w:val="0"/>
+          <w:szCs w:val="0"/>
+          <w:u w:color="000000"/>
+          <w:bdr w:val="none" w:sz="0" w:space="0" w:color="000000"/>
+          <w:shd w:val="clear" w:color="000000" w:fill="000000"/>
+          <w:lang/>
+        </w:rPr>
+        <w:t xml:space="preserve"> </w:t>
+      </w:r>
+      <w:r>
+        <w:rPr>
+          <w:noProof/>
+        </w:rPr>
+        <w:drawing>
+          <wp:inline distT="0" distB="0" distL="0" distR="0">
+            <wp:extent cx="5731510" cy="3223974"/>
+            <wp:effectExtent l="0" t="0" r="2540" b="0"/>
+            <wp:docPr id="17" name="Picture 17" descr="C:\Users\USER\Pictures\Screenshots\Screenshot (710).png"/>
+            <wp:cNvGraphicFramePr>
+              <a:graphicFrameLocks xmlns:a="http://schemas.openxmlformats.org/drawingml/2006/main" noChangeAspect="1"/>
+            </wp:cNvGraphicFramePr>
+            <a:graphic xmlns:a="http://schemas.openxmlformats.org/drawingml/2006/main">
+              <a:graphicData uri="http://schemas.openxmlformats.org/drawingml/2006/picture">
+                <pic:pic xmlns:pic="http://schemas.openxmlformats.org/drawingml/2006/picture">
+                  <pic:nvPicPr>
+                    <pic:cNvPr id="0" name="Picture 4" descr="C:\Users\USER\Pictures\Screenshots\Screenshot (710).png"/>
+                    <pic:cNvPicPr>
+                      <a:picLocks noChangeAspect="1" noChangeArrowheads="1"/>
+                    </pic:cNvPicPr>
+                  </pic:nvPicPr>
+                  <pic:blipFill>
+                    <a:blip r:embed="rId22" cstate="print">
+                      <a:extLst>
+                        <a:ext uri="{28A0092B-C50C-407E-A947-70E740481C1C}">
+                          <a14:useLocalDpi xmlns:a14="http://schemas.microsoft.com/office/drawing/2010/main" val="0"/>
+                        </a:ext>
+                      </a:extLst>
+                    </a:blip>
+                    <a:srcRect/>
+                    <a:stretch>
+                      <a:fillRect/>
+                    </a:stretch>
+                  </pic:blipFill>
+                  <pic:spPr bwMode="auto">
+                    <a:xfrm>
+                      <a:off x="0" y="0"/>
+                      <a:ext cx="5731510" cy="3223974"/>
+                    </a:xfrm>
+                    <a:prstGeom prst="rect">
+                      <a:avLst/>
+                    </a:prstGeom>
+                    <a:noFill/>
+                    <a:ln>
+                      <a:noFill/>
+                    </a:ln>
+                  </pic:spPr>
+                </pic:pic>
+              </a:graphicData>
+            </a:graphic>
+          </wp:inline>
+        </w:drawing>
+      </w:r>
+    </w:p>
+    <w:p>
+      <w:pPr>
+        <w:pStyle w:val="ListParagraph"/>
+        <w:numPr>
+          <w:ilvl w:val="0"/>
+          <w:numId w:val="4"/>
+        </w:numPr>
+        <w:spacing w:after="120"/>
+        <w:rPr>
+          <w:rStyle w:val="Normal"/>
+        </w:rPr>
+      </w:pPr>
+      <w:r>
+        <w:lastRenderedPageBreak/>
+        <w:t>Then click the Personal Access tokens and then select token (classic).</w:t>
+      </w:r>
+      <w:r>
+        <w:rPr>
+          <w:rStyle w:val="Normal"/>
+          <w:rFonts w:ascii="Times New Roman" w:eastAsia="Times New Roman" w:hAnsi="Times New Roman" w:cs="Times New Roman"/>
+          <w:snapToGrid w:val="0"/>
+          <w:color w:val="000000"/>
+          <w:w w:val="0"/>
+          <w:sz w:val="0"/>
+          <w:szCs w:val="0"/>
+          <w:u w:color="000000"/>
+          <w:bdr w:val="none" w:sz="0" w:space="0" w:color="000000"/>
+          <w:shd w:val="clear" w:color="000000" w:fill="000000"/>
+          <w:lang/>
+        </w:rPr>
+        <w:t xml:space="preserve"> </w:t>
+      </w:r>
+      <w:r>
+        <w:rPr>
+          <w:noProof/>
+        </w:rPr>
+        <w:drawing>
+          <wp:inline distT="0" distB="0" distL="0" distR="0" wp14:anchorId="6B4F9DCD" wp14:editId="6865B216">
+            <wp:extent cx="5731510" cy="3223974"/>
+            <wp:effectExtent l="0" t="0" r="2540" b="0"/>
+            <wp:docPr id="18" name="Picture 18" descr="C:\Users\USER\Pictures\Screenshots\Screenshot (711).png"/>
+            <wp:cNvGraphicFramePr>
+              <a:graphicFrameLocks xmlns:a="http://schemas.openxmlformats.org/drawingml/2006/main" noChangeAspect="1"/>
+            </wp:cNvGraphicFramePr>
+            <a:graphic xmlns:a="http://schemas.openxmlformats.org/drawingml/2006/main">
+              <a:graphicData uri="http://schemas.openxmlformats.org/drawingml/2006/picture">
+                <pic:pic xmlns:pic="http://schemas.openxmlformats.org/drawingml/2006/picture">
+                  <pic:nvPicPr>
+                    <pic:cNvPr id="0" name="Picture 5" descr="C:\Users\USER\Pictures\Screenshots\Screenshot (711).png"/>
+                    <pic:cNvPicPr>
+                      <a:picLocks noChangeAspect="1" noChangeArrowheads="1"/>
+                    </pic:cNvPicPr>
+                  </pic:nvPicPr>
+                  <pic:blipFill>
+                    <a:blip r:embed="rId23" cstate="print">
+                      <a:extLst>
+                        <a:ext uri="{28A0092B-C50C-407E-A947-70E740481C1C}">
+                          <a14:useLocalDpi xmlns:a14="http://schemas.microsoft.com/office/drawing/2010/main" val="0"/>
+                        </a:ext>
+                      </a:extLst>
+                    </a:blip>
+                    <a:srcRect/>
+                    <a:stretch>
+                      <a:fillRect/>
+                    </a:stretch>
+                  </pic:blipFill>
+                  <pic:spPr bwMode="auto">
+                    <a:xfrm>
+                      <a:off x="0" y="0"/>
+                      <a:ext cx="5731510" cy="3223974"/>
+                    </a:xfrm>
+                    <a:prstGeom prst="rect">
+                      <a:avLst/>
+                    </a:prstGeom>
+                    <a:noFill/>
+                    <a:ln>
+                      <a:noFill/>
+                    </a:ln>
+                  </pic:spPr>
+                </pic:pic>
+              </a:graphicData>
+            </a:graphic>
+          </wp:inline>
+        </w:drawing>
+      </w:r>
+      <w:r>
+        <w:rPr>
+          <w:rFonts w:ascii="Times New Roman" w:eastAsia="Times New Roman" w:hAnsi="Times New Roman" w:cs="Times New Roman"/>
+          <w:noProof/>
+          <w:color w:val="000000"/>
+          <w:w w:val="0"/>
+          <w:sz w:val="0"/>
+          <w:szCs w:val="0"/>
+          <w:u w:color="000000"/>
+          <w:bdr w:val="none" w:sz="0" w:space="0" w:color="000000"/>
+          <w:shd w:val="clear" w:color="000000" w:fill="000000"/>
+        </w:rPr>
+        <w:drawing>
+          <wp:inline distT="0" distB="0" distL="0" distR="0">
+            <wp:extent cx="5731510" cy="3223974"/>
+            <wp:effectExtent l="0" t="0" r="2540" b="0"/>
+            <wp:docPr id="19" name="Picture 19" descr="C:\Users\USER\Pictures\Screenshots\Screenshot (712).png"/>
+            <wp:cNvGraphicFramePr>
+              <a:graphicFrameLocks xmlns:a="http://schemas.openxmlformats.org/drawingml/2006/main" noChangeAspect="1"/>
+            </wp:cNvGraphicFramePr>
+            <a:graphic xmlns:a="http://schemas.openxmlformats.org/drawingml/2006/main">
+              <a:graphicData uri="http://schemas.openxmlformats.org/drawingml/2006/picture">
+                <pic:pic xmlns:pic="http://schemas.openxmlformats.org/drawingml/2006/picture">
+                  <pic:nvPicPr>
+                    <pic:cNvPr id="0" name="Picture 6" descr="C:\Users\USER\Pictures\Screenshots\Screenshot (712).png"/>
+                    <pic:cNvPicPr>
+                      <a:picLocks noChangeAspect="1" noChangeArrowheads="1"/>
+                    </pic:cNvPicPr>
+                  </pic:nvPicPr>
+                  <pic:blipFill>
+                    <a:blip r:embed="rId24" cstate="print">
+                      <a:extLst>
+                        <a:ext uri="{28A0092B-C50C-407E-A947-70E740481C1C}">
+                          <a14:useLocalDpi xmlns:a14="http://schemas.microsoft.com/office/drawing/2010/main" val="0"/>
+                        </a:ext>
+                      </a:extLst>
+                    </a:blip>
+                    <a:srcRect/>
+                    <a:stretch>
+                      <a:fillRect/>
+                    </a:stretch>
+                  </pic:blipFill>
+                  <pic:spPr bwMode="auto">
+                    <a:xfrm>
+                      <a:off x="0" y="0"/>
+                      <a:ext cx="5731510" cy="3223974"/>
+                    </a:xfrm>
+                    <a:prstGeom prst="rect">
+                      <a:avLst/>
+                    </a:prstGeom>
+                    <a:noFill/>
+                    <a:ln>
+                      <a:noFill/>
+                    </a:ln>
+                  </pic:spPr>
+                </pic:pic>
+              </a:graphicData>
+            </a:graphic>
+          </wp:inline>
+        </w:drawing>
+      </w:r>
+    </w:p>
+    <w:p>
+      <w:pPr>
+        <w:pStyle w:val="ListParagraph"/>
+        <w:numPr>
+          <w:ilvl w:val="0"/>
+          <w:numId w:val="4"/>
+        </w:numPr>
+        <w:spacing w:after="120"/>
+        <w:rPr>
+          <w:rStyle w:val="Normal"/>
+        </w:rPr>
+      </w:pPr>
+      <w:r>
+        <w:lastRenderedPageBreak/>
+        <w:t xml:space="preserve">Then Create the generate new token option (in my case it is in the centre as I don’t have any available PAT), the select </w:t>
+      </w:r>
+      <w:r>
+        <w:t>Generate new token (classic)</w:t>
+      </w:r>
+      <w:r>
+        <w:rPr>
+          <w:rStyle w:val="Normal"/>
+          <w:rFonts w:ascii="Times New Roman" w:eastAsia="Times New Roman" w:hAnsi="Times New Roman" w:cs="Times New Roman"/>
+          <w:snapToGrid w:val="0"/>
+          <w:color w:val="000000"/>
+          <w:w w:val="0"/>
+          <w:sz w:val="0"/>
+          <w:szCs w:val="0"/>
+          <w:u w:color="000000"/>
+          <w:bdr w:val="none" w:sz="0" w:space="0" w:color="000000"/>
+          <w:shd w:val="clear" w:color="000000" w:fill="000000"/>
+          <w:lang/>
+        </w:rPr>
+        <w:t xml:space="preserve"> </w:t>
+      </w:r>
+      <w:r>
+        <w:rPr>
+          <w:noProof/>
+        </w:rPr>
+        <w:drawing>
+          <wp:inline distT="0" distB="0" distL="0" distR="0">
+            <wp:extent cx="5731510" cy="3223974"/>
+            <wp:effectExtent l="0" t="0" r="2540" b="0"/>
+            <wp:docPr id="20" name="Picture 20" descr="C:\Users\USER\Pictures\Screenshots\Screenshot (713).png"/>
+            <wp:cNvGraphicFramePr>
+              <a:graphicFrameLocks xmlns:a="http://schemas.openxmlformats.org/drawingml/2006/main" noChangeAspect="1"/>
+            </wp:cNvGraphicFramePr>
+            <a:graphic xmlns:a="http://schemas.openxmlformats.org/drawingml/2006/main">
+              <a:graphicData uri="http://schemas.openxmlformats.org/drawingml/2006/picture">
+                <pic:pic xmlns:pic="http://schemas.openxmlformats.org/drawingml/2006/picture">
+                  <pic:nvPicPr>
+                    <pic:cNvPr id="0" name="Picture 7" descr="C:\Users\USER\Pictures\Screenshots\Screenshot (713).png"/>
+                    <pic:cNvPicPr>
+                      <a:picLocks noChangeAspect="1" noChangeArrowheads="1"/>
+                    </pic:cNvPicPr>
+                  </pic:nvPicPr>
+                  <pic:blipFill>
+                    <a:blip r:embed="rId25" cstate="print">
+                      <a:extLst>
+                        <a:ext uri="{28A0092B-C50C-407E-A947-70E740481C1C}">
+                          <a14:useLocalDpi xmlns:a14="http://schemas.microsoft.com/office/drawing/2010/main" val="0"/>
+                        </a:ext>
+                      </a:extLst>
+                    </a:blip>
+                    <a:srcRect/>
+                    <a:stretch>
+                      <a:fillRect/>
+                    </a:stretch>
+                  </pic:blipFill>
+                  <pic:spPr bwMode="auto">
+                    <a:xfrm>
+                      <a:off x="0" y="0"/>
+                      <a:ext cx="5731510" cy="3223974"/>
+                    </a:xfrm>
+                    <a:prstGeom prst="rect">
+                      <a:avLst/>
+                    </a:prstGeom>
+                    <a:noFill/>
+                    <a:ln>
+                      <a:noFill/>
+                    </a:ln>
+                  </pic:spPr>
+                </pic:pic>
+              </a:graphicData>
+            </a:graphic>
+          </wp:inline>
+        </w:drawing>
+      </w:r>
+    </w:p>
+    <w:p>
+      <w:pPr>
+        <w:pStyle w:val="ListParagraph"/>
+        <w:numPr>
+          <w:ilvl w:val="0"/>
+          <w:numId w:val="4"/>
+        </w:numPr>
+        <w:spacing w:after="120"/>
+      </w:pPr>
+      <w:r>
+        <w:t>Then give the name and permission to the PAT that you want to give. Also set the validation period of the token according to your needs.</w:t>
+      </w:r>
+    </w:p>
+    <w:p>
+      <w:pPr>
+        <w:spacing w:after="120"/>
+        <w:ind w:left="360"/>
+      </w:pPr>
+      <w:r>
+        <w:rPr>
+          <w:b/>
+        </w:rPr>
+        <w:t>NOTE:</w:t>
+      </w:r>
+      <w:r>
+        <w:t xml:space="preserve"> Make sure you copy the generated token to a notepad as once </w:t>
       </w:r>
       <w:proofErr w:type="spellStart"/>
       <w:r>
+        <w:t>youclose</w:t>
+      </w:r>
+      <w:proofErr w:type="spellEnd"/>
+      <w:r>
+        <w:t xml:space="preserve"> it you will not be able to access the page again </w:t>
+      </w:r>
+    </w:p>
+    <w:p>
+      <w:pPr>
+        <w:pStyle w:val="Heading2"/>
+        <w:rPr>
+          <w:rFonts w:eastAsia="Calibri"/>
+        </w:rPr>
+      </w:pPr>
+      <w:r>
+        <w:rPr>
+          <w:rFonts w:eastAsia="Calibri"/>
+        </w:rPr>
+        <w:t xml:space="preserve">STEP </w:t>
+      </w:r>
+      <w:proofErr w:type="gramStart"/>
+      <w:r>
+        <w:rPr>
+          <w:rFonts w:eastAsia="Calibri"/>
+        </w:rPr>
+        <w:t>4  Link</w:t>
+      </w:r>
+      <w:proofErr w:type="gramEnd"/>
+      <w:r>
+        <w:rPr>
+          <w:rFonts w:eastAsia="Calibri"/>
+        </w:rPr>
+        <w:t xml:space="preserve"> Remote &amp; Push</w:t>
+      </w:r>
+    </w:p>
+    <w:p>
+      <w:pPr>
+        <w:spacing w:after="120"/>
         <w:rPr>
           <w:color w:val="212121"/>
         </w:rPr>
-        <w:t>GitHub</w:t>
-      </w:r>
-      <w:proofErr w:type="spellEnd"/>
+      </w:pPr>
       <w:r>
         <w:rPr>
           <w:color w:val="212121"/>
         </w:rPr>
-        <w:t xml:space="preserve"> CLI (</w:t>
-      </w:r>
-      <w:proofErr w:type="spellStart"/>
-      <w:proofErr w:type="gramStart"/>
-      <w:r>
-        <w:rPr>
-          <w:color w:val="212121"/>
-        </w:rPr>
-        <w:t>gh</w:t>
-      </w:r>
-      <w:proofErr w:type="spellEnd"/>
-      <w:proofErr w:type="gramEnd"/>
-      <w:r>
-        <w:rPr>
-          <w:color w:val="212121"/>
-        </w:rPr>
-        <w:t>) — for command-line natives:</w:t>
-      </w:r>
-    </w:p>
-    <w:p>
-      <w:pPr>
-        <w:shd w:val="clear" w:color="auto" w:fill="F0F4F0"/>
-        <w:spacing w:before="40"/>
-        <w:ind w:left="432"/>
-      </w:pPr>
-      <w:proofErr w:type="spellStart"/>
-      <w:proofErr w:type="gramStart"/>
-      <w:r>
-        <w:rPr>
-          <w:rFonts w:ascii="Courier New" w:eastAsia="Courier New" w:hAnsi="Courier New" w:cs="Courier New"/>
-          <w:color w:val="2E7D32"/>
-          <w:sz w:val="19"/>
-          <w:szCs w:val="19"/>
-        </w:rPr>
-        <w:t>gh</w:t>
-      </w:r>
-      <w:proofErr w:type="spellEnd"/>
-      <w:proofErr w:type="gramEnd"/>
-      <w:r>
-        <w:rPr>
-          <w:rFonts w:ascii="Courier New" w:eastAsia="Courier New" w:hAnsi="Courier New" w:cs="Courier New"/>
-          <w:color w:val="2E7D32"/>
-          <w:sz w:val="19"/>
-          <w:szCs w:val="19"/>
-        </w:rPr>
-        <w:t xml:space="preserve"> repo create my-project --public            # Create public repo</w:t>
-      </w:r>
-    </w:p>
-    <w:p>
-      <w:pPr>
-        <w:shd w:val="clear" w:color="auto" w:fill="F0F4F0"/>
-        <w:spacing w:before="40"/>
-        <w:ind w:left="432"/>
-      </w:pPr>
-      <w:proofErr w:type="spellStart"/>
-      <w:proofErr w:type="gramStart"/>
-      <w:r>
-        <w:rPr>
-          <w:rFonts w:ascii="Courier New" w:eastAsia="Courier New" w:hAnsi="Courier New" w:cs="Courier New"/>
-          <w:color w:val="2E7D32"/>
-          <w:sz w:val="19"/>
-          <w:szCs w:val="19"/>
-        </w:rPr>
-        <w:t>gh</w:t>
-      </w:r>
-      <w:proofErr w:type="spellEnd"/>
-      <w:proofErr w:type="gramEnd"/>
-      <w:r>
-        <w:rPr>
-          <w:rFonts w:ascii="Courier New" w:eastAsia="Courier New" w:hAnsi="Courier New" w:cs="Courier New"/>
-          <w:color w:val="2E7D32"/>
-          <w:sz w:val="19"/>
-          <w:szCs w:val="19"/>
-        </w:rPr>
-        <w:t xml:space="preserve"> repo create my-project --private --clone  # Create + clone immediately</w:t>
-      </w:r>
-    </w:p>
-    <w:p>
-      <w:pPr>
-        <w:shd w:val="clear" w:color="auto" w:fill="F0F4F0"/>
-        <w:spacing w:before="40" w:after="160"/>
-        <w:ind w:left="432"/>
-      </w:pPr>
-      <w:proofErr w:type="spellStart"/>
-      <w:proofErr w:type="gramStart"/>
-      <w:r>
-        <w:rPr>
-          <w:rFonts w:ascii="Courier New" w:eastAsia="Courier New" w:hAnsi="Courier New" w:cs="Courier New"/>
-          <w:color w:val="2E7D32"/>
-          <w:sz w:val="19"/>
-          <w:szCs w:val="19"/>
-        </w:rPr>
-        <w:t>gh</w:t>
-      </w:r>
-      <w:proofErr w:type="spellEnd"/>
-      <w:proofErr w:type="gramEnd"/>
-      <w:r>
-        <w:rPr>
-          <w:rFonts w:ascii="Courier New" w:eastAsia="Courier New" w:hAnsi="Courier New" w:cs="Courier New"/>
-          <w:color w:val="2E7D32"/>
-          <w:sz w:val="19"/>
-          <w:szCs w:val="19"/>
-        </w:rPr>
-        <w:t xml:space="preserve"> repo create --source=. --push           # Create from current </w:t>
-      </w:r>
-      <w:proofErr w:type="spellStart"/>
-      <w:r>
-        <w:rPr>
-          <w:rFonts w:ascii="Courier New" w:eastAsia="Courier New" w:hAnsi="Courier New" w:cs="Courier New"/>
-          <w:color w:val="2E7D32"/>
-          <w:sz w:val="19"/>
-          <w:szCs w:val="19"/>
-        </w:rPr>
-        <w:t>dir</w:t>
-      </w:r>
-      <w:proofErr w:type="spellEnd"/>
-      <w:r>
-        <w:rPr>
-          <w:rFonts w:ascii="Courier New" w:eastAsia="Courier New" w:hAnsi="Courier New" w:cs="Courier New"/>
-          <w:color w:val="2E7D32"/>
-          <w:sz w:val="19"/>
-          <w:szCs w:val="19"/>
-        </w:rPr>
-        <w:t xml:space="preserve"> and push</w:t>
-      </w:r>
-    </w:p>
-    <w:p>
-      <w:pPr>
-        <w:pStyle w:val="Heading2"/>
-        <w:rPr>
-          <w:rFonts w:eastAsia="Calibri"/>
-        </w:rPr>
-      </w:pPr>
-      <w:r>
-        <w:rPr>
-          <w:rFonts w:eastAsia="Calibri"/>
-        </w:rPr>
-        <w:t xml:space="preserve">STEP </w:t>
-      </w:r>
-      <w:proofErr w:type="gramStart"/>
-      <w:r>
-        <w:rPr>
-          <w:rFonts w:eastAsia="Calibri"/>
-        </w:rPr>
-        <w:t>3  Initialise</w:t>
-      </w:r>
-      <w:proofErr w:type="gramEnd"/>
-      <w:r>
-        <w:rPr>
-          <w:rFonts w:eastAsia="Calibri"/>
-        </w:rPr>
-        <w:t xml:space="preserve"> Your Local Project</w:t>
-      </w:r>
-    </w:p>
-    <w:p>
-      <w:pPr>
+        <w:t>Connect your local repository to GitHub and upload your code.</w:t>
+      </w:r>
+    </w:p>
+    <w:p>
+      <w:pPr>
+        <w:pStyle w:val="ListParagraph"/>
+        <w:numPr>
+          <w:ilvl w:val="0"/>
+          <w:numId w:val="5"/>
+        </w:numPr>
         <w:spacing w:after="120"/>
       </w:pPr>
       <w:r>
-        <w:rPr>
-          <w:color w:val="212121"/>
-        </w:rPr>
-        <w:t>Open a terminal in your project folder.</w:t>
-      </w:r>
-    </w:p>
-    <w:p>
-      <w:pPr>
-        <w:shd w:val="clear" w:color="auto" w:fill="F0F4F0"/>
-        <w:spacing w:before="40"/>
-        <w:ind w:left="432"/>
-      </w:pPr>
-      <w:proofErr w:type="spellStart"/>
-      <w:proofErr w:type="gramStart"/>
-      <w:r>
-        <w:rPr>
-          <w:rFonts w:ascii="Courier New" w:eastAsia="Courier New" w:hAnsi="Courier New" w:cs="Courier New"/>
-          <w:color w:val="2E7D32"/>
-          <w:sz w:val="19"/>
-          <w:szCs w:val="19"/>
-        </w:rPr>
-        <w:t>mkdir</w:t>
-      </w:r>
-      <w:proofErr w:type="spellEnd"/>
-      <w:proofErr w:type="gramEnd"/>
-      <w:r>
-        <w:rPr>
-          <w:rFonts w:ascii="Courier New" w:eastAsia="Courier New" w:hAnsi="Courier New" w:cs="Courier New"/>
-          <w:color w:val="2E7D32"/>
-          <w:sz w:val="19"/>
-          <w:szCs w:val="19"/>
-        </w:rPr>
-        <w:t xml:space="preserve"> my-project &amp;&amp; cd my-project   # if starting fresh</w:t>
-      </w:r>
-    </w:p>
-    <w:p>
-      <w:pPr>
-        <w:shd w:val="clear" w:color="auto" w:fill="F0F4F0"/>
-        <w:spacing w:before="40"/>
-        <w:ind w:left="432"/>
-      </w:pPr>
-      <w:proofErr w:type="gramStart"/>
-      <w:r>
-        <w:rPr>
-          <w:rFonts w:ascii="Courier New" w:eastAsia="Courier New" w:hAnsi="Courier New" w:cs="Courier New"/>
-          <w:color w:val="2E7D32"/>
-          <w:sz w:val="19"/>
-          <w:szCs w:val="19"/>
-        </w:rPr>
-        <w:t>git</w:t>
-      </w:r>
-      <w:proofErr w:type="gramEnd"/>
-      <w:r>
-        <w:rPr>
-          <w:rFonts w:ascii="Courier New" w:eastAsia="Courier New" w:hAnsi="Courier New" w:cs="Courier New"/>
-          <w:color w:val="2E7D32"/>
-          <w:sz w:val="19"/>
-          <w:szCs w:val="19"/>
-        </w:rPr>
-        <w:t xml:space="preserve"> </w:t>
-      </w:r>
-      <w:proofErr w:type="spellStart"/>
-      <w:r>
-        <w:rPr>
-          <w:rFonts w:ascii="Courier New" w:eastAsia="Courier New" w:hAnsi="Courier New" w:cs="Courier New"/>
-          <w:color w:val="2E7D32"/>
-          <w:sz w:val="19"/>
-          <w:szCs w:val="19"/>
-        </w:rPr>
-        <w:t>init</w:t>
-      </w:r>
-      <w:proofErr w:type="spellEnd"/>
-      <w:r>
-        <w:rPr>
-          <w:rFonts w:ascii="Courier New" w:eastAsia="Courier New" w:hAnsi="Courier New" w:cs="Courier New"/>
-          <w:color w:val="2E7D32"/>
-          <w:sz w:val="19"/>
-          <w:szCs w:val="19"/>
-        </w:rPr>
-        <w:t xml:space="preserve">                             # initialise empty repo</w:t>
-      </w:r>
-    </w:p>
-    <w:p>
-      <w:pPr>
-        <w:shd w:val="clear" w:color="auto" w:fill="F0F4F0"/>
-        <w:spacing w:before="40"/>
-        <w:ind w:left="432"/>
-      </w:pPr>
-      <w:proofErr w:type="gramStart"/>
-      <w:r>
-        <w:rPr>
-          <w:rFonts w:ascii="Courier New" w:eastAsia="Courier New" w:hAnsi="Courier New" w:cs="Courier New"/>
-          <w:color w:val="2E7D32"/>
-          <w:sz w:val="19"/>
-          <w:szCs w:val="19"/>
-        </w:rPr>
-        <w:t>echo</w:t>
-      </w:r>
-      <w:proofErr w:type="gramEnd"/>
-      <w:r>
-        <w:rPr>
-          <w:rFonts w:ascii="Courier New" w:eastAsia="Courier New" w:hAnsi="Courier New" w:cs="Courier New"/>
-          <w:color w:val="2E7D32"/>
-          <w:sz w:val="19"/>
-          <w:szCs w:val="19"/>
-        </w:rPr>
-        <w:t xml:space="preserve"> "# My Project" &gt; README.md</w:t>
-      </w:r>
-    </w:p>
-    <w:p>
-      <w:pPr>
-        <w:shd w:val="clear" w:color="auto" w:fill="F0F4F0"/>
-        <w:spacing w:before="40"/>
-        <w:ind w:left="432"/>
-      </w:pPr>
-      <w:proofErr w:type="gramStart"/>
-      <w:r>
-        <w:rPr>
-          <w:rFonts w:ascii="Courier New" w:eastAsia="Courier New" w:hAnsi="Courier New" w:cs="Courier New"/>
-          <w:color w:val="2E7D32"/>
-          <w:sz w:val="19"/>
-          <w:szCs w:val="19"/>
-        </w:rPr>
-        <w:t>git</w:t>
-      </w:r>
-      <w:proofErr w:type="gramEnd"/>
-      <w:r>
-        <w:rPr>
-          <w:rFonts w:ascii="Courier New" w:eastAsia="Courier New" w:hAnsi="Courier New" w:cs="Courier New"/>
-          <w:color w:val="2E7D32"/>
-          <w:sz w:val="19"/>
-          <w:szCs w:val="19"/>
-        </w:rPr>
-        <w:t xml:space="preserve"> add .                            # stage all files</w:t>
-      </w:r>
-    </w:p>
-    <w:p>
-      <w:pPr>
-        <w:shd w:val="clear" w:color="auto" w:fill="F0F4F0"/>
-        <w:spacing w:before="40" w:after="160"/>
-        <w:ind w:left="432"/>
-      </w:pPr>
-      <w:proofErr w:type="gramStart"/>
-      <w:r>
-        <w:rPr>
-          <w:rFonts w:ascii="Courier New" w:eastAsia="Courier New" w:hAnsi="Courier New" w:cs="Courier New"/>
-          <w:color w:val="2E7D32"/>
-          <w:sz w:val="19"/>
-          <w:szCs w:val="19"/>
-        </w:rPr>
-        <w:t>git</w:t>
-      </w:r>
-      <w:proofErr w:type="gramEnd"/>
-      <w:r>
-        <w:rPr>
-          <w:rFonts w:ascii="Courier New" w:eastAsia="Courier New" w:hAnsi="Courier New" w:cs="Courier New"/>
-          <w:color w:val="2E7D32"/>
-          <w:sz w:val="19"/>
-          <w:szCs w:val="19"/>
-        </w:rPr>
-        <w:t xml:space="preserve"> commit -m "Initial commit"</w:t>
-      </w:r>
-    </w:p>
-    <w:p>
-      <w:pPr>
-        <w:pStyle w:val="Heading2"/>
-        <w:rPr>
-          <w:rFonts w:eastAsia="Calibri"/>
-        </w:rPr>
-      </w:pPr>
-      <w:r>
-        <w:rPr>
-          <w:rFonts w:eastAsia="Calibri"/>
-        </w:rPr>
-        <w:t xml:space="preserve">STEP </w:t>
-      </w:r>
-      <w:proofErr w:type="gramStart"/>
-      <w:r>
-        <w:rPr>
-          <w:rFonts w:eastAsia="Calibri"/>
-        </w:rPr>
-        <w:t>4  Link</w:t>
-      </w:r>
-      <w:proofErr w:type="gramEnd"/>
-      <w:r>
-        <w:rPr>
-          <w:rFonts w:eastAsia="Calibri"/>
-        </w:rPr>
-        <w:t xml:space="preserve"> Remote &amp; Push</w:t>
-      </w:r>
-    </w:p>
-    <w:p>
-      <w:pPr>
+        <w:t>Go to git bash inside the project again then type this code:</w:t>
+      </w:r>
+      <w:r>
+        <w:br/>
+      </w:r>
+      <w:r>
+        <w:t>git remote add origin https://</w:t>
+      </w:r>
+      <w:r>
+        <w:rPr>
+          <w:i/>
+        </w:rPr>
+        <w:t>PTA</w:t>
+      </w:r>
+      <w:r>
+        <w:t>@github.com/YourUsername/Repository</w:t>
+      </w:r>
+      <w:r>
+        <w:t xml:space="preserve">Name </w:t>
+      </w:r>
+      <w:r>
+        <w:br/>
+      </w:r>
+      <w:r>
+        <w:drawing>
+          <wp:inline distT="0" distB="0" distL="0" distR="0" wp14:anchorId="6A99D54C" wp14:editId="75126D97">
+            <wp:extent cx="5731510" cy="1571267"/>
+            <wp:effectExtent l="0" t="0" r="2540" b="0"/>
+            <wp:docPr id="21" name="Picture 21"/>
+            <wp:cNvGraphicFramePr>
+              <a:graphicFrameLocks xmlns:a="http://schemas.openxmlformats.org/drawingml/2006/main" noChangeAspect="1"/>
+            </wp:cNvGraphicFramePr>
+            <a:graphic xmlns:a="http://schemas.openxmlformats.org/drawingml/2006/main">
+              <a:graphicData uri="http://schemas.openxmlformats.org/drawingml/2006/picture">
+                <pic:pic xmlns:pic="http://schemas.openxmlformats.org/drawingml/2006/picture">
+                  <pic:nvPicPr>
+                    <pic:cNvPr id="0" name=""/>
+                    <pic:cNvPicPr/>
+                  </pic:nvPicPr>
+                  <pic:blipFill>
+                    <a:blip r:embed="rId26"/>
+                    <a:stretch>
+                      <a:fillRect/>
+                    </a:stretch>
+                  </pic:blipFill>
+                  <pic:spPr>
+                    <a:xfrm>
+                      <a:off x="0" y="0"/>
+                      <a:ext cx="5731510" cy="1571267"/>
+                    </a:xfrm>
+                    <a:prstGeom prst="rect">
+                      <a:avLst/>
+                    </a:prstGeom>
+                  </pic:spPr>
+                </pic:pic>
+              </a:graphicData>
+            </a:graphic>
+          </wp:inline>
+        </w:drawing>
+      </w:r>
+    </w:p>
+    <w:p>
+      <w:pPr>
+        <w:pStyle w:val="ListParagraph"/>
+        <w:numPr>
+          <w:ilvl w:val="0"/>
+          <w:numId w:val="5"/>
+        </w:numPr>
         <w:spacing w:after="120"/>
       </w:pPr>
       <w:r>
-        <w:rPr>
-          <w:color w:val="212121"/>
-        </w:rPr>
-        <w:t xml:space="preserve">Connect your local repository to </w:t>
-      </w:r>
-      <w:proofErr w:type="spellStart"/>
-      <w:r>
-        <w:rPr>
-          <w:color w:val="212121"/>
-        </w:rPr>
-        <w:t>GitHub</w:t>
-      </w:r>
-      <w:proofErr w:type="spellEnd"/>
-      <w:r>
-        <w:rPr>
-          <w:color w:val="212121"/>
-        </w:rPr>
-        <w:t xml:space="preserve"> and upload your code.</w:t>
-      </w:r>
-    </w:p>
-    <w:p>
-      <w:pPr>
-        <w:shd w:val="clear" w:color="auto" w:fill="F0F4F0"/>
-        <w:spacing w:before="40"/>
-        <w:ind w:left="432"/>
-      </w:pPr>
-      <w:proofErr w:type="gramStart"/>
-      <w:r>
-        <w:rPr>
-          <w:rFonts w:ascii="Courier New" w:eastAsia="Courier New" w:hAnsi="Courier New" w:cs="Courier New"/>
-          <w:color w:val="2E7D32"/>
-          <w:sz w:val="19"/>
-          <w:szCs w:val="19"/>
-        </w:rPr>
-        <w:t>git</w:t>
-      </w:r>
-      <w:proofErr w:type="gramEnd"/>
-      <w:r>
-        <w:rPr>
-          <w:rFonts w:ascii="Courier New" w:eastAsia="Courier New" w:hAnsi="Courier New" w:cs="Courier New"/>
-          <w:color w:val="2E7D32"/>
-          <w:sz w:val="19"/>
-          <w:szCs w:val="19"/>
-        </w:rPr>
-        <w:t xml:space="preserve"> remote add origin https://github.com/YourUsername/my-project.git</w:t>
-      </w:r>
-    </w:p>
-    <w:p>
-      <w:pPr>
-        <w:shd w:val="clear" w:color="auto" w:fill="F0F4F0"/>
-        <w:spacing w:before="40"/>
-        <w:ind w:left="432"/>
-      </w:pPr>
-      <w:proofErr w:type="gramStart"/>
-      <w:r>
-        <w:rPr>
-          <w:rFonts w:ascii="Courier New" w:eastAsia="Courier New" w:hAnsi="Courier New" w:cs="Courier New"/>
-          <w:color w:val="2E7D32"/>
-          <w:sz w:val="19"/>
-          <w:szCs w:val="19"/>
-        </w:rPr>
-        <w:t>git</w:t>
-      </w:r>
-      <w:proofErr w:type="gramEnd"/>
-      <w:r>
-        <w:rPr>
-          <w:rFonts w:ascii="Courier New" w:eastAsia="Courier New" w:hAnsi="Courier New" w:cs="Courier New"/>
-          <w:color w:val="2E7D32"/>
-          <w:sz w:val="19"/>
-          <w:szCs w:val="19"/>
-        </w:rPr>
-        <w:t xml:space="preserve"> branch -M main                   # rename branch to main if needed</w:t>
-      </w:r>
-    </w:p>
-    <w:p>
-      <w:pPr>
-        <w:shd w:val="clear" w:color="auto" w:fill="F0F4F0"/>
-        <w:spacing w:before="40"/>
-        <w:ind w:left="432"/>
-      </w:pPr>
-      <w:proofErr w:type="gramStart"/>
-      <w:r>
-        <w:rPr>
-          <w:rFonts w:ascii="Courier New" w:eastAsia="Courier New" w:hAnsi="Courier New" w:cs="Courier New"/>
-          <w:color w:val="2E7D32"/>
-          <w:sz w:val="19"/>
-          <w:szCs w:val="19"/>
-        </w:rPr>
-        <w:t>git</w:t>
-      </w:r>
-      <w:proofErr w:type="gramEnd"/>
-      <w:r>
-        <w:rPr>
-          <w:rFonts w:ascii="Courier New" w:eastAsia="Courier New" w:hAnsi="Courier New" w:cs="Courier New"/>
-          <w:color w:val="2E7D32"/>
-          <w:sz w:val="19"/>
-          <w:szCs w:val="19"/>
-        </w:rPr>
-        <w:t xml:space="preserve"> push -u origin main              # first push; -u sets upstream tracking</w:t>
-      </w:r>
-    </w:p>
-    <w:p>
-      <w:pPr>
-        <w:shd w:val="clear" w:color="auto" w:fill="F0F4F0"/>
-        <w:spacing w:before="40"/>
-        <w:ind w:left="432"/>
-      </w:pPr>
-    </w:p>
-    <w:p>
-      <w:pPr>
-        <w:shd w:val="clear" w:color="auto" w:fill="F0F4F0"/>
-        <w:spacing w:before="40"/>
-        <w:ind w:left="432"/>
-      </w:pPr>
-      <w:r>
-        <w:rPr>
-          <w:rFonts w:ascii="Courier New" w:eastAsia="Courier New" w:hAnsi="Courier New" w:cs="Courier New"/>
-          <w:color w:val="2E7D32"/>
-          <w:sz w:val="19"/>
-          <w:szCs w:val="19"/>
-        </w:rPr>
-        <w:t xml:space="preserve"># </w:t>
-      </w:r>
-      <w:proofErr w:type="gramStart"/>
-      <w:r>
-        <w:rPr>
-          <w:rFonts w:ascii="Courier New" w:eastAsia="Courier New" w:hAnsi="Courier New" w:cs="Courier New"/>
-          <w:color w:val="2E7D32"/>
-          <w:sz w:val="19"/>
-          <w:szCs w:val="19"/>
-        </w:rPr>
-        <w:t>All</w:t>
-      </w:r>
-      <w:proofErr w:type="gramEnd"/>
-      <w:r>
-        <w:rPr>
-          <w:rFonts w:ascii="Courier New" w:eastAsia="Courier New" w:hAnsi="Courier New" w:cs="Courier New"/>
-          <w:color w:val="2E7D32"/>
-          <w:sz w:val="19"/>
-          <w:szCs w:val="19"/>
-        </w:rPr>
-        <w:t xml:space="preserve"> future pushes on this branch:</w:t>
-      </w:r>
-    </w:p>
-    <w:p>
-      <w:pPr>
-        <w:shd w:val="clear" w:color="auto" w:fill="F0F4F0"/>
-        <w:spacing w:before="40" w:after="160"/>
-        <w:ind w:left="432"/>
-      </w:pPr>
-      <w:proofErr w:type="gramStart"/>
-      <w:r>
-        <w:rPr>
-          <w:rFonts w:ascii="Courier New" w:eastAsia="Courier New" w:hAnsi="Courier New" w:cs="Courier New"/>
-          <w:color w:val="2E7D32"/>
-          <w:sz w:val="19"/>
-          <w:szCs w:val="19"/>
-        </w:rPr>
-        <w:t>git</w:t>
-      </w:r>
-      <w:proofErr w:type="gramEnd"/>
-      <w:r>
-        <w:rPr>
-          <w:rFonts w:ascii="Courier New" w:eastAsia="Courier New" w:hAnsi="Courier New" w:cs="Courier New"/>
-          <w:color w:val="2E7D32"/>
-          <w:sz w:val="19"/>
-          <w:szCs w:val="19"/>
-        </w:rPr>
-        <w:t xml:space="preserve"> push</w:t>
-      </w:r>
-    </w:p>
-    <w:p>
-      <w:pPr>
-        <w:pStyle w:val="Heading2"/>
-        <w:rPr>
-          <w:rFonts w:eastAsia="Calibri"/>
-        </w:rPr>
-      </w:pPr>
-      <w:r>
-        <w:rPr>
-          <w:rFonts w:eastAsia="Calibri"/>
-        </w:rPr>
-        <w:t xml:space="preserve">STEP </w:t>
-      </w:r>
-      <w:proofErr w:type="gramStart"/>
-      <w:r>
-        <w:rPr>
-          <w:rFonts w:eastAsia="Calibri"/>
-        </w:rPr>
-        <w:t>5  Using</w:t>
-      </w:r>
-      <w:proofErr w:type="gramEnd"/>
-      <w:r>
-        <w:rPr>
-          <w:rFonts w:eastAsia="Calibri"/>
-        </w:rPr>
-        <w:t xml:space="preserve"> SSH Authentication (Recommended)</w:t>
-      </w:r>
-    </w:p>
-    <w:p>
-      <w:pPr>
+        <w:t xml:space="preserve">Then type: </w:t>
+      </w:r>
+      <w:r>
+        <w:br/>
+      </w:r>
+      <w:r>
+        <w:t>git branch -M main                   # rename branch to main if needed</w:t>
+      </w:r>
+      <w:r>
+        <w:br/>
+      </w:r>
+      <w:r>
+        <w:t>in my case I don’t need this ste</w:t>
+      </w:r>
+      <w:r>
+        <w:t>p</w:t>
+      </w:r>
+    </w:p>
+    <w:p>
+      <w:pPr>
+        <w:pStyle w:val="ListParagraph"/>
+        <w:numPr>
+          <w:ilvl w:val="0"/>
+          <w:numId w:val="5"/>
+        </w:numPr>
         <w:spacing w:after="120"/>
       </w:pPr>
       <w:r>
-        <w:rPr>
-          <w:color w:val="212121"/>
-        </w:rPr>
-        <w:t>SSH keys avoid entering your password every push. The Ed25519 algorithm is recommended for security and performance over legacy RSA.</w:t>
-      </w:r>
-    </w:p>
-    <w:p>
-      <w:pPr>
-        <w:shd w:val="clear" w:color="auto" w:fill="F0F4F0"/>
-        <w:spacing w:before="40"/>
-        <w:ind w:left="432"/>
-      </w:pPr>
-      <w:proofErr w:type="spellStart"/>
-      <w:proofErr w:type="gramStart"/>
-      <w:r>
-        <w:rPr>
-          <w:rFonts w:ascii="Courier New" w:eastAsia="Courier New" w:hAnsi="Courier New" w:cs="Courier New"/>
-          <w:color w:val="2E7D32"/>
-          <w:sz w:val="19"/>
-          <w:szCs w:val="19"/>
-        </w:rPr>
-        <w:t>ssh-keygen</w:t>
-      </w:r>
-      <w:proofErr w:type="spellEnd"/>
-      <w:proofErr w:type="gramEnd"/>
-      <w:r>
-        <w:rPr>
-          <w:rFonts w:ascii="Courier New" w:eastAsia="Courier New" w:hAnsi="Courier New" w:cs="Courier New"/>
-          <w:color w:val="2E7D32"/>
-          <w:sz w:val="19"/>
-          <w:szCs w:val="19"/>
-        </w:rPr>
-        <w:t xml:space="preserve"> -t ed25519 -C "you@example.com"  # generate key pair</w:t>
-      </w:r>
-    </w:p>
-    <w:p>
-      <w:pPr>
-        <w:shd w:val="clear" w:color="auto" w:fill="F0F4F0"/>
-        <w:spacing w:before="40"/>
-        <w:ind w:left="432"/>
-      </w:pPr>
-      <w:proofErr w:type="spellStart"/>
-      <w:proofErr w:type="gramStart"/>
-      <w:r>
-        <w:rPr>
-          <w:rFonts w:ascii="Courier New" w:eastAsia="Courier New" w:hAnsi="Courier New" w:cs="Courier New"/>
-          <w:color w:val="2E7D32"/>
-          <w:sz w:val="19"/>
-          <w:szCs w:val="19"/>
-        </w:rPr>
-        <w:t>eval</w:t>
-      </w:r>
-      <w:proofErr w:type="spellEnd"/>
-      <w:proofErr w:type="gramEnd"/>
-      <w:r>
-        <w:rPr>
-          <w:rFonts w:ascii="Courier New" w:eastAsia="Courier New" w:hAnsi="Courier New" w:cs="Courier New"/>
-          <w:color w:val="2E7D32"/>
-          <w:sz w:val="19"/>
-          <w:szCs w:val="19"/>
-        </w:rPr>
-        <w:t xml:space="preserve"> "$(</w:t>
-      </w:r>
-      <w:proofErr w:type="spellStart"/>
-      <w:r>
-        <w:rPr>
-          <w:rFonts w:ascii="Courier New" w:eastAsia="Courier New" w:hAnsi="Courier New" w:cs="Courier New"/>
-          <w:color w:val="2E7D32"/>
-          <w:sz w:val="19"/>
-          <w:szCs w:val="19"/>
-        </w:rPr>
-        <w:t>ssh</w:t>
-      </w:r>
-      <w:proofErr w:type="spellEnd"/>
-      <w:r>
-        <w:rPr>
-          <w:rFonts w:ascii="Courier New" w:eastAsia="Courier New" w:hAnsi="Courier New" w:cs="Courier New"/>
-          <w:color w:val="2E7D32"/>
-          <w:sz w:val="19"/>
-          <w:szCs w:val="19"/>
-        </w:rPr>
-        <w:t>-agent -s)"                       # start the agent</w:t>
-      </w:r>
-    </w:p>
-    <w:p>
-      <w:pPr>
-        <w:shd w:val="clear" w:color="auto" w:fill="F0F4F0"/>
-        <w:spacing w:before="40"/>
-        <w:ind w:left="432"/>
-      </w:pPr>
-      <w:proofErr w:type="spellStart"/>
-      <w:proofErr w:type="gramStart"/>
-      <w:r>
-        <w:rPr>
-          <w:rFonts w:ascii="Courier New" w:eastAsia="Courier New" w:hAnsi="Courier New" w:cs="Courier New"/>
-          <w:color w:val="2E7D32"/>
-          <w:sz w:val="19"/>
-          <w:szCs w:val="19"/>
-        </w:rPr>
-        <w:t>ssh</w:t>
-      </w:r>
-      <w:proofErr w:type="spellEnd"/>
-      <w:r>
-        <w:rPr>
-          <w:rFonts w:ascii="Courier New" w:eastAsia="Courier New" w:hAnsi="Courier New" w:cs="Courier New"/>
-          <w:color w:val="2E7D32"/>
-          <w:sz w:val="19"/>
-          <w:szCs w:val="19"/>
-        </w:rPr>
-        <w:t>-</w:t>
-      </w:r>
-      <w:proofErr w:type="gramEnd"/>
-      <w:r>
-        <w:rPr>
-          <w:rFonts w:ascii="Courier New" w:eastAsia="Courier New" w:hAnsi="Courier New" w:cs="Courier New"/>
-          <w:color w:val="2E7D32"/>
-          <w:sz w:val="19"/>
-          <w:szCs w:val="19"/>
-        </w:rPr>
-        <w:t>add ~/.</w:t>
-      </w:r>
-      <w:proofErr w:type="spellStart"/>
-      <w:r>
-        <w:rPr>
-          <w:rFonts w:ascii="Courier New" w:eastAsia="Courier New" w:hAnsi="Courier New" w:cs="Courier New"/>
-          <w:color w:val="2E7D32"/>
-          <w:sz w:val="19"/>
-          <w:szCs w:val="19"/>
-        </w:rPr>
-        <w:t>ssh</w:t>
-      </w:r>
-      <w:proofErr w:type="spellEnd"/>
-      <w:r>
-        <w:rPr>
-          <w:rFonts w:ascii="Courier New" w:eastAsia="Courier New" w:hAnsi="Courier New" w:cs="Courier New"/>
-          <w:color w:val="2E7D32"/>
-          <w:sz w:val="19"/>
-          <w:szCs w:val="19"/>
-        </w:rPr>
-        <w:t>/id_ed25519                     # add key to agent</w:t>
-      </w:r>
-    </w:p>
-    <w:p>
-      <w:pPr>
-        <w:shd w:val="clear" w:color="auto" w:fill="F0F4F0"/>
-        <w:spacing w:before="40"/>
-        <w:ind w:left="432"/>
-      </w:pPr>
-      <w:proofErr w:type="gramStart"/>
-      <w:r>
-        <w:rPr>
-          <w:rFonts w:ascii="Courier New" w:eastAsia="Courier New" w:hAnsi="Courier New" w:cs="Courier New"/>
-          <w:color w:val="2E7D32"/>
-          <w:sz w:val="19"/>
-          <w:szCs w:val="19"/>
-        </w:rPr>
-        <w:t>cat</w:t>
-      </w:r>
-      <w:proofErr w:type="gramEnd"/>
-      <w:r>
-        <w:rPr>
-          <w:rFonts w:ascii="Courier New" w:eastAsia="Courier New" w:hAnsi="Courier New" w:cs="Courier New"/>
-          <w:color w:val="2E7D32"/>
-          <w:sz w:val="19"/>
-          <w:szCs w:val="19"/>
-        </w:rPr>
-        <w:t xml:space="preserve"> ~/.</w:t>
-      </w:r>
-      <w:proofErr w:type="spellStart"/>
-      <w:r>
-        <w:rPr>
-          <w:rFonts w:ascii="Courier New" w:eastAsia="Courier New" w:hAnsi="Courier New" w:cs="Courier New"/>
-          <w:color w:val="2E7D32"/>
-          <w:sz w:val="19"/>
-          <w:szCs w:val="19"/>
-        </w:rPr>
-        <w:t>ssh</w:t>
-      </w:r>
-      <w:proofErr w:type="spellEnd"/>
-      <w:r>
-        <w:rPr>
-          <w:rFonts w:ascii="Courier New" w:eastAsia="Courier New" w:hAnsi="Courier New" w:cs="Courier New"/>
-          <w:color w:val="2E7D32"/>
-          <w:sz w:val="19"/>
-          <w:szCs w:val="19"/>
-        </w:rPr>
-        <w:t xml:space="preserve">/id_ed25519.pub                     # copy this to </w:t>
-      </w:r>
-      <w:proofErr w:type="spellStart"/>
-      <w:r>
-        <w:rPr>
-          <w:rFonts w:ascii="Courier New" w:eastAsia="Courier New" w:hAnsi="Courier New" w:cs="Courier New"/>
-          <w:color w:val="2E7D32"/>
-          <w:sz w:val="19"/>
-          <w:szCs w:val="19"/>
-        </w:rPr>
-        <w:t>GitHub</w:t>
-      </w:r>
-      <w:proofErr w:type="spellEnd"/>
-      <w:r>
-        <w:rPr>
-          <w:rFonts w:ascii="Courier New" w:eastAsia="Courier New" w:hAnsi="Courier New" w:cs="Courier New"/>
-          <w:color w:val="2E7D32"/>
-          <w:sz w:val="19"/>
-          <w:szCs w:val="19"/>
-        </w:rPr>
-        <w:t xml:space="preserve"> Settings → SSH Keys</w:t>
-      </w:r>
-    </w:p>
-    <w:p>
-      <w:pPr>
-        <w:shd w:val="clear" w:color="auto" w:fill="F0F4F0"/>
-        <w:spacing w:before="40"/>
-        <w:ind w:left="432"/>
-      </w:pPr>
-      <w:proofErr w:type="spellStart"/>
-      <w:proofErr w:type="gramStart"/>
-      <w:r>
-        <w:rPr>
-          <w:rFonts w:ascii="Courier New" w:eastAsia="Courier New" w:hAnsi="Courier New" w:cs="Courier New"/>
-          <w:color w:val="2E7D32"/>
-          <w:sz w:val="19"/>
-          <w:szCs w:val="19"/>
-        </w:rPr>
-        <w:t>ssh</w:t>
-      </w:r>
-      <w:proofErr w:type="spellEnd"/>
-      <w:proofErr w:type="gramEnd"/>
-      <w:r>
-        <w:rPr>
-          <w:rFonts w:ascii="Courier New" w:eastAsia="Courier New" w:hAnsi="Courier New" w:cs="Courier New"/>
-          <w:color w:val="2E7D32"/>
-          <w:sz w:val="19"/>
-          <w:szCs w:val="19"/>
-        </w:rPr>
-        <w:t xml:space="preserve"> -T git@github.com                         # verify connection</w:t>
-      </w:r>
-    </w:p>
-    <w:p>
-      <w:pPr>
-        <w:shd w:val="clear" w:color="auto" w:fill="F0F4F0"/>
-        <w:spacing w:before="40"/>
-        <w:ind w:left="432"/>
-      </w:pPr>
-    </w:p>
-    <w:p>
-      <w:pPr>
-        <w:shd w:val="clear" w:color="auto" w:fill="F0F4F0"/>
-        <w:spacing w:before="40"/>
-        <w:ind w:left="432"/>
-      </w:pPr>
-      <w:r>
-        <w:rPr>
-          <w:rFonts w:ascii="Courier New" w:eastAsia="Courier New" w:hAnsi="Courier New" w:cs="Courier New"/>
-          <w:color w:val="2E7D32"/>
-          <w:sz w:val="19"/>
-          <w:szCs w:val="19"/>
-        </w:rPr>
-        <w:t xml:space="preserve"># </w:t>
-      </w:r>
-      <w:proofErr w:type="gramStart"/>
-      <w:r>
-        <w:rPr>
-          <w:rFonts w:ascii="Courier New" w:eastAsia="Courier New" w:hAnsi="Courier New" w:cs="Courier New"/>
-          <w:color w:val="2E7D32"/>
-          <w:sz w:val="19"/>
-          <w:szCs w:val="19"/>
-        </w:rPr>
-        <w:t>Then</w:t>
-      </w:r>
-      <w:proofErr w:type="gramEnd"/>
-      <w:r>
-        <w:rPr>
-          <w:rFonts w:ascii="Courier New" w:eastAsia="Courier New" w:hAnsi="Courier New" w:cs="Courier New"/>
-          <w:color w:val="2E7D32"/>
-          <w:sz w:val="19"/>
-          <w:szCs w:val="19"/>
-        </w:rPr>
-        <w:t xml:space="preserve"> switch your remote to SSH:</w:t>
-      </w:r>
-    </w:p>
-    <w:p>
-      <w:pPr>
-        <w:shd w:val="clear" w:color="auto" w:fill="F0F4F0"/>
-        <w:spacing w:before="40" w:after="160"/>
-        <w:ind w:left="432"/>
-      </w:pPr>
-      <w:proofErr w:type="gramStart"/>
-      <w:r>
-        <w:rPr>
-          <w:rFonts w:ascii="Courier New" w:eastAsia="Courier New" w:hAnsi="Courier New" w:cs="Courier New"/>
-          <w:color w:val="2E7D32"/>
-          <w:sz w:val="19"/>
-          <w:szCs w:val="19"/>
-        </w:rPr>
-        <w:t>git</w:t>
-      </w:r>
-      <w:proofErr w:type="gramEnd"/>
-      <w:r>
-        <w:rPr>
-          <w:rFonts w:ascii="Courier New" w:eastAsia="Courier New" w:hAnsi="Courier New" w:cs="Courier New"/>
-          <w:color w:val="2E7D32"/>
-          <w:sz w:val="19"/>
-          <w:szCs w:val="19"/>
-        </w:rPr>
-        <w:t xml:space="preserve"> remote set-</w:t>
-      </w:r>
-      <w:proofErr w:type="spellStart"/>
-      <w:r>
-        <w:rPr>
-          <w:rFonts w:ascii="Courier New" w:eastAsia="Courier New" w:hAnsi="Courier New" w:cs="Courier New"/>
-          <w:color w:val="2E7D32"/>
-          <w:sz w:val="19"/>
-          <w:szCs w:val="19"/>
-        </w:rPr>
-        <w:t>url</w:t>
-      </w:r>
-      <w:proofErr w:type="spellEnd"/>
-      <w:r>
-        <w:rPr>
-          <w:rFonts w:ascii="Courier New" w:eastAsia="Courier New" w:hAnsi="Courier New" w:cs="Courier New"/>
-          <w:color w:val="2E7D32"/>
-          <w:sz w:val="19"/>
-          <w:szCs w:val="19"/>
-        </w:rPr>
-        <w:t xml:space="preserve"> origin </w:t>
-      </w:r>
-      <w:proofErr w:type="spellStart"/>
-      <w:r>
-        <w:rPr>
-          <w:rFonts w:ascii="Courier New" w:eastAsia="Courier New" w:hAnsi="Courier New" w:cs="Courier New"/>
-          <w:color w:val="2E7D32"/>
-          <w:sz w:val="19"/>
-          <w:szCs w:val="19"/>
-        </w:rPr>
-        <w:t>git@github.com:YourUsername</w:t>
-      </w:r>
-      <w:proofErr w:type="spellEnd"/>
-      <w:r>
-        <w:rPr>
-          <w:rFonts w:ascii="Courier New" w:eastAsia="Courier New" w:hAnsi="Courier New" w:cs="Courier New"/>
-          <w:color w:val="2E7D32"/>
-          <w:sz w:val="19"/>
-          <w:szCs w:val="19"/>
-        </w:rPr>
-        <w:t>/my-</w:t>
-      </w:r>
-      <w:proofErr w:type="spellStart"/>
-      <w:r>
-        <w:rPr>
-          <w:rFonts w:ascii="Courier New" w:eastAsia="Courier New" w:hAnsi="Courier New" w:cs="Courier New"/>
-          <w:color w:val="2E7D32"/>
-          <w:sz w:val="19"/>
-          <w:szCs w:val="19"/>
-        </w:rPr>
-        <w:t>project.git</w:t>
-      </w:r>
-      <w:proofErr w:type="spellEnd"/>
-    </w:p>
-    <w:p>
-      <w:pPr>
-        <w:spacing w:before="100" w:after="80"/>
-      </w:pPr>
-      <w:r>
-        <w:rPr>
-          <w:b/>
-          <w:bCs/>
-          <w:color w:val="E65C00"/>
-          <w:sz w:val="18"/>
-          <w:szCs w:val="18"/>
-        </w:rPr>
-        <w:t xml:space="preserve">💡 Tip: </w:t>
-      </w:r>
-      <w:r>
-        <w:rPr>
-          <w:color w:val="555555"/>
-          <w:sz w:val="18"/>
-          <w:szCs w:val="18"/>
-        </w:rPr>
-        <w:t>SSH is more secure and eliminates password prompts on every push.</w:t>
+        <w:lastRenderedPageBreak/>
+        <w:t>Next inside Git bash type:</w:t>
+      </w:r>
+      <w:r>
+        <w:br/>
+      </w:r>
+      <w:r>
+        <w:t>git push -u origin main              # first push; -u sets upstream tracking</w:t>
+      </w:r>
+      <w:r>
+        <w:br/>
+      </w:r>
+      <w:r>
+        <w:drawing>
+          <wp:inline distT="0" distB="0" distL="0" distR="0" wp14:anchorId="59C956B5" wp14:editId="1EB67488">
+            <wp:extent cx="5731510" cy="1571267"/>
+            <wp:effectExtent l="0" t="0" r="2540" b="0"/>
+            <wp:docPr id="22" name="Picture 22"/>
+            <wp:cNvGraphicFramePr>
+              <a:graphicFrameLocks xmlns:a="http://schemas.openxmlformats.org/drawingml/2006/main" noChangeAspect="1"/>
+            </wp:cNvGraphicFramePr>
+            <a:graphic xmlns:a="http://schemas.openxmlformats.org/drawingml/2006/main">
+              <a:graphicData uri="http://schemas.openxmlformats.org/drawingml/2006/picture">
+                <pic:pic xmlns:pic="http://schemas.openxmlformats.org/drawingml/2006/picture">
+                  <pic:nvPicPr>
+                    <pic:cNvPr id="0" name=""/>
+                    <pic:cNvPicPr/>
+                  </pic:nvPicPr>
+                  <pic:blipFill>
+                    <a:blip r:embed="rId27"/>
+                    <a:stretch>
+                      <a:fillRect/>
+                    </a:stretch>
+                  </pic:blipFill>
+                  <pic:spPr>
+                    <a:xfrm>
+                      <a:off x="0" y="0"/>
+                      <a:ext cx="5731510" cy="1571267"/>
+                    </a:xfrm>
+                    <a:prstGeom prst="rect">
+                      <a:avLst/>
+                    </a:prstGeom>
+                  </pic:spPr>
+                </pic:pic>
+              </a:graphicData>
+            </a:graphic>
+          </wp:inline>
+        </w:drawing>
+      </w:r>
+    </w:p>
+    <w:p>
+      <w:pPr>
+        <w:pStyle w:val="ListParagraph"/>
+        <w:numPr>
+          <w:ilvl w:val="0"/>
+          <w:numId w:val="5"/>
+        </w:numPr>
+        <w:spacing w:after="120"/>
+      </w:pPr>
+      <w:r>
+        <w:t>Done your project files should appear in your GitHub Repository</w:t>
       </w:r>
     </w:p>
     <w:p>
@@ -3527,115 +3752,9 @@
         </w:pBdr>
         <w:spacing w:before="80" w:after="80"/>
       </w:pPr>
-    </w:p>
-    <w:p>
-      <w:pPr>
-        <w:pStyle w:val="Heading2"/>
-        <w:rPr>
-          <w:rFonts w:eastAsia="Calibri"/>
-        </w:rPr>
-      </w:pPr>
-      <w:r>
-        <w:rPr>
-          <w:rFonts w:eastAsia="Calibri"/>
-        </w:rPr>
-        <w:t xml:space="preserve">STEP </w:t>
-      </w:r>
-      <w:proofErr w:type="gramStart"/>
-      <w:r>
-        <w:rPr>
-          <w:rFonts w:eastAsia="Calibri"/>
-        </w:rPr>
-        <w:t>6  Personal</w:t>
-      </w:r>
-      <w:proofErr w:type="gramEnd"/>
-      <w:r>
-        <w:rPr>
-          <w:rFonts w:eastAsia="Calibri"/>
-        </w:rPr>
-        <w:t xml:space="preserve"> Access Tokens (PAT)</w:t>
-      </w:r>
-    </w:p>
-    <w:p>
-      <w:pPr>
-        <w:spacing w:after="120"/>
-      </w:pPr>
-      <w:r>
-        <w:rPr>
-          <w:color w:val="212121"/>
-        </w:rPr>
-        <w:t xml:space="preserve">For HTTPS connections, </w:t>
-      </w:r>
-      <w:proofErr w:type="spellStart"/>
-      <w:r>
-        <w:rPr>
-          <w:color w:val="212121"/>
-        </w:rPr>
-        <w:t>GitHub</w:t>
-      </w:r>
-      <w:proofErr w:type="spellEnd"/>
-      <w:r>
-        <w:rPr>
-          <w:color w:val="212121"/>
-        </w:rPr>
-        <w:t xml:space="preserve"> requires a PAT (password-based access was deprecated in 2021). Two types:</w:t>
-      </w:r>
-    </w:p>
-    <w:p>
-      <w:pPr>
-        <w:pStyle w:val="ListParagraph"/>
-        <w:numPr>
-          <w:ilvl w:val="0"/>
-          <w:numId w:val="2"/>
-        </w:numPr>
-        <w:spacing w:before="60" w:after="60"/>
-      </w:pPr>
-      <w:r>
-        <w:rPr>
-          <w:b/>
-          <w:bCs/>
-          <w:color w:val="212121"/>
-        </w:rPr>
-        <w:t xml:space="preserve">Classic Tokens: </w:t>
-      </w:r>
-      <w:r>
-        <w:rPr>
-          <w:color w:val="212121"/>
-        </w:rPr>
-        <w:t>Broad API keys with scopes (e.g., repo, workflow). Easier to set up.</w:t>
-      </w:r>
-    </w:p>
-    <w:p>
-      <w:pPr>
-        <w:pStyle w:val="ListParagraph"/>
-        <w:numPr>
-          <w:ilvl w:val="0"/>
-          <w:numId w:val="2"/>
-        </w:numPr>
-        <w:spacing w:before="60" w:after="60"/>
-      </w:pPr>
-      <w:r>
-        <w:rPr>
-          <w:b/>
-          <w:bCs/>
-          <w:color w:val="212121"/>
-        </w:rPr>
-        <w:lastRenderedPageBreak/>
-        <w:t xml:space="preserve">Fine-Grained Tokens (Recommended): </w:t>
-      </w:r>
-      <w:r>
-        <w:rPr>
-          <w:color w:val="212121"/>
-        </w:rPr>
-        <w:t>Limit access to specific repositories and specific permissions (e.g., Read-only Issues, Write Content). Implements the principle of least privilege.</w:t>
-      </w:r>
-    </w:p>
-    <w:p>
-      <w:pPr>
-        <w:spacing w:before="80" w:after="80"/>
-      </w:pPr>
-    </w:p>
-    <w:p/>
+      <w:bookmarkStart w:id="0" w:name="_GoBack"/>
+      <w:bookmarkEnd w:id="0"/>
+    </w:p>
     <w:sectPr>
       <w:pgSz w:w="11906" w:h="16838"/>
       <w:pgMar w:top="1440" w:right="1440" w:bottom="1440" w:left="1440" w:header="708" w:footer="708" w:gutter="0"/>
@@ -3739,6 +3858,186 @@
     </w:lvl>
   </w:abstractNum>
   <w:abstractNum w:abstractNumId="1">
+    <w:nsid w:val="28C5507D"/>
+    <w:multiLevelType w:val="hybridMultilevel"/>
+    <w:tmpl w:val="85D6C8C8"/>
+    <w:lvl w:ilvl="0" w:tplc="3744B280">
+      <w:start w:val="1"/>
+      <w:numFmt w:val="decimal"/>
+      <w:lvlText w:val="%1."/>
+      <w:lvlJc w:val="left"/>
+      <w:pPr>
+        <w:ind w:left="720" w:hanging="360"/>
+      </w:pPr>
+      <w:rPr>
+        <w:rFonts w:hint="default"/>
+        <w:color w:val="212121"/>
+      </w:rPr>
+    </w:lvl>
+    <w:lvl w:ilvl="1" w:tplc="40090019" w:tentative="1">
+      <w:start w:val="1"/>
+      <w:numFmt w:val="lowerLetter"/>
+      <w:lvlText w:val="%2."/>
+      <w:lvlJc w:val="left"/>
+      <w:pPr>
+        <w:ind w:left="1440" w:hanging="360"/>
+      </w:pPr>
+    </w:lvl>
+    <w:lvl w:ilvl="2" w:tplc="4009001B" w:tentative="1">
+      <w:start w:val="1"/>
+      <w:numFmt w:val="lowerRoman"/>
+      <w:lvlText w:val="%3."/>
+      <w:lvlJc w:val="right"/>
+      <w:pPr>
+        <w:ind w:left="2160" w:hanging="180"/>
+      </w:pPr>
+    </w:lvl>
+    <w:lvl w:ilvl="3" w:tplc="4009000F" w:tentative="1">
+      <w:start w:val="1"/>
+      <w:numFmt w:val="decimal"/>
+      <w:lvlText w:val="%4."/>
+      <w:lvlJc w:val="left"/>
+      <w:pPr>
+        <w:ind w:left="2880" w:hanging="360"/>
+      </w:pPr>
+    </w:lvl>
+    <w:lvl w:ilvl="4" w:tplc="40090019" w:tentative="1">
+      <w:start w:val="1"/>
+      <w:numFmt w:val="lowerLetter"/>
+      <w:lvlText w:val="%5."/>
+      <w:lvlJc w:val="left"/>
+      <w:pPr>
+        <w:ind w:left="3600" w:hanging="360"/>
+      </w:pPr>
+    </w:lvl>
+    <w:lvl w:ilvl="5" w:tplc="4009001B" w:tentative="1">
+      <w:start w:val="1"/>
+      <w:numFmt w:val="lowerRoman"/>
+      <w:lvlText w:val="%6."/>
+      <w:lvlJc w:val="right"/>
+      <w:pPr>
+        <w:ind w:left="4320" w:hanging="180"/>
+      </w:pPr>
+    </w:lvl>
+    <w:lvl w:ilvl="6" w:tplc="4009000F" w:tentative="1">
+      <w:start w:val="1"/>
+      <w:numFmt w:val="decimal"/>
+      <w:lvlText w:val="%7."/>
+      <w:lvlJc w:val="left"/>
+      <w:pPr>
+        <w:ind w:left="5040" w:hanging="360"/>
+      </w:pPr>
+    </w:lvl>
+    <w:lvl w:ilvl="7" w:tplc="40090019" w:tentative="1">
+      <w:start w:val="1"/>
+      <w:numFmt w:val="lowerLetter"/>
+      <w:lvlText w:val="%8."/>
+      <w:lvlJc w:val="left"/>
+      <w:pPr>
+        <w:ind w:left="5760" w:hanging="360"/>
+      </w:pPr>
+    </w:lvl>
+    <w:lvl w:ilvl="8" w:tplc="4009001B" w:tentative="1">
+      <w:start w:val="1"/>
+      <w:numFmt w:val="lowerRoman"/>
+      <w:lvlText w:val="%9."/>
+      <w:lvlJc w:val="right"/>
+      <w:pPr>
+        <w:ind w:left="6480" w:hanging="180"/>
+      </w:pPr>
+    </w:lvl>
+  </w:abstractNum>
+  <w:abstractNum w:abstractNumId="2">
+    <w:nsid w:val="3382376A"/>
+    <w:multiLevelType w:val="hybridMultilevel"/>
+    <w:tmpl w:val="CBB8EA9A"/>
+    <w:lvl w:ilvl="0" w:tplc="7C821778">
+      <w:start w:val="1"/>
+      <w:numFmt w:val="decimal"/>
+      <w:lvlText w:val="%1."/>
+      <w:lvlJc w:val="left"/>
+      <w:pPr>
+        <w:ind w:left="720" w:hanging="360"/>
+      </w:pPr>
+      <w:rPr>
+        <w:rFonts w:hint="default"/>
+        <w:color w:val="212121"/>
+      </w:rPr>
+    </w:lvl>
+    <w:lvl w:ilvl="1" w:tplc="40090019" w:tentative="1">
+      <w:start w:val="1"/>
+      <w:numFmt w:val="lowerLetter"/>
+      <w:lvlText w:val="%2."/>
+      <w:lvlJc w:val="left"/>
+      <w:pPr>
+        <w:ind w:left="1440" w:hanging="360"/>
+      </w:pPr>
+    </w:lvl>
+    <w:lvl w:ilvl="2" w:tplc="4009001B" w:tentative="1">
+      <w:start w:val="1"/>
+      <w:numFmt w:val="lowerRoman"/>
+      <w:lvlText w:val="%3."/>
+      <w:lvlJc w:val="right"/>
+      <w:pPr>
+        <w:ind w:left="2160" w:hanging="180"/>
+      </w:pPr>
+    </w:lvl>
+    <w:lvl w:ilvl="3" w:tplc="4009000F" w:tentative="1">
+      <w:start w:val="1"/>
+      <w:numFmt w:val="decimal"/>
+      <w:lvlText w:val="%4."/>
+      <w:lvlJc w:val="left"/>
+      <w:pPr>
+        <w:ind w:left="2880" w:hanging="360"/>
+      </w:pPr>
+    </w:lvl>
+    <w:lvl w:ilvl="4" w:tplc="40090019" w:tentative="1">
+      <w:start w:val="1"/>
+      <w:numFmt w:val="lowerLetter"/>
+      <w:lvlText w:val="%5."/>
+      <w:lvlJc w:val="left"/>
+      <w:pPr>
+        <w:ind w:left="3600" w:hanging="360"/>
+      </w:pPr>
+    </w:lvl>
+    <w:lvl w:ilvl="5" w:tplc="4009001B" w:tentative="1">
+      <w:start w:val="1"/>
+      <w:numFmt w:val="lowerRoman"/>
+      <w:lvlText w:val="%6."/>
+      <w:lvlJc w:val="right"/>
+      <w:pPr>
+        <w:ind w:left="4320" w:hanging="180"/>
+      </w:pPr>
+    </w:lvl>
+    <w:lvl w:ilvl="6" w:tplc="4009000F" w:tentative="1">
+      <w:start w:val="1"/>
+      <w:numFmt w:val="decimal"/>
+      <w:lvlText w:val="%7."/>
+      <w:lvlJc w:val="left"/>
+      <w:pPr>
+        <w:ind w:left="5040" w:hanging="360"/>
+      </w:pPr>
+    </w:lvl>
+    <w:lvl w:ilvl="7" w:tplc="40090019" w:tentative="1">
+      <w:start w:val="1"/>
+      <w:numFmt w:val="lowerLetter"/>
+      <w:lvlText w:val="%8."/>
+      <w:lvlJc w:val="left"/>
+      <w:pPr>
+        <w:ind w:left="5760" w:hanging="360"/>
+      </w:pPr>
+    </w:lvl>
+    <w:lvl w:ilvl="8" w:tplc="4009001B" w:tentative="1">
+      <w:start w:val="1"/>
+      <w:numFmt w:val="lowerRoman"/>
+      <w:lvlText w:val="%9."/>
+      <w:lvlJc w:val="right"/>
+      <w:pPr>
+        <w:ind w:left="6480" w:hanging="180"/>
+      </w:pPr>
+    </w:lvl>
+  </w:abstractNum>
+  <w:abstractNum w:abstractNumId="3">
     <w:nsid w:val="405C5AA2"/>
     <w:multiLevelType w:val="hybridMultilevel"/>
     <w:tmpl w:val="5FCEC25C"/>
@@ -3816,7 +4115,7 @@
       </w:pPr>
     </w:lvl>
   </w:abstractNum>
-  <w:abstractNum w:abstractNumId="2">
+  <w:abstractNum w:abstractNumId="4">
     <w:nsid w:val="617F22FD"/>
     <w:multiLevelType w:val="hybridMultilevel"/>
     <w:tmpl w:val="F8522BD0"/>
@@ -3895,7 +4194,7 @@
     </w:lvl>
   </w:abstractNum>
   <w:num w:numId="1">
-    <w:abstractNumId w:val="1"/>
+    <w:abstractNumId w:val="3"/>
     <w:lvlOverride w:ilvl="0">
       <w:startOverride w:val="1"/>
     </w:lvlOverride>
@@ -3909,19 +4208,16 @@
     <w:lvlOverride w:ilvl="8"/>
   </w:num>
   <w:num w:numId="2">
-    <w:abstractNumId w:val="2"/>
-    <w:lvlOverride w:ilvl="0"/>
-    <w:lvlOverride w:ilvl="1"/>
-    <w:lvlOverride w:ilvl="2"/>
-    <w:lvlOverride w:ilvl="3"/>
-    <w:lvlOverride w:ilvl="4"/>
-    <w:lvlOverride w:ilvl="5"/>
-    <w:lvlOverride w:ilvl="6"/>
-    <w:lvlOverride w:ilvl="7"/>
-    <w:lvlOverride w:ilvl="8"/>
+    <w:abstractNumId w:val="4"/>
   </w:num>
   <w:num w:numId="3">
     <w:abstractNumId w:val="0"/>
+  </w:num>
+  <w:num w:numId="4">
+    <w:abstractNumId w:val="2"/>
+  </w:num>
+  <w:num w:numId="5">
+    <w:abstractNumId w:val="1"/>
   </w:num>
 </w:numbering>
 </file>
@@ -4116,7 +4412,6 @@
   <w:style w:type="paragraph" w:styleId="Heading2">
     <w:name w:val="heading 2"/>
     <w:link w:val="Heading2Char"/>
-    <w:semiHidden/>
     <w:unhideWhenUsed/>
     <w:qFormat/>
     <w:rsid w:val="001059F8"/>
@@ -4137,7 +4432,6 @@
   <w:style w:type="character" w:default="1" w:styleId="DefaultParagraphFont">
     <w:name w:val="Default Paragraph Font"/>
     <w:uiPriority w:val="1"/>
-    <w:semiHidden/>
     <w:unhideWhenUsed/>
   </w:style>
   <w:style w:type="table" w:default="1" w:styleId="TableNormal">
@@ -4180,7 +4474,6 @@
     <w:name w:val="Heading 2 Char"/>
     <w:basedOn w:val="DefaultParagraphFont"/>
     <w:link w:val="Heading2"/>
-    <w:semiHidden/>
     <w:rsid w:val="001059F8"/>
     <w:rPr>
       <w:rFonts w:ascii="Calibri" w:eastAsia="Times New Roman" w:hAnsi="Calibri" w:cs="Calibri"/>
@@ -4436,7 +4729,6 @@
   <w:style w:type="paragraph" w:styleId="Heading2">
     <w:name w:val="heading 2"/>
     <w:link w:val="Heading2Char"/>
-    <w:semiHidden/>
     <w:unhideWhenUsed/>
     <w:qFormat/>
     <w:rsid w:val="001059F8"/>
@@ -4457,7 +4749,6 @@
   <w:style w:type="character" w:default="1" w:styleId="DefaultParagraphFont">
     <w:name w:val="Default Paragraph Font"/>
     <w:uiPriority w:val="1"/>
-    <w:semiHidden/>
     <w:unhideWhenUsed/>
   </w:style>
   <w:style w:type="table" w:default="1" w:styleId="TableNormal">
@@ -4500,7 +4791,6 @@
     <w:name w:val="Heading 2 Char"/>
     <w:basedOn w:val="DefaultParagraphFont"/>
     <w:link w:val="Heading2"/>
-    <w:semiHidden/>
     <w:rsid w:val="001059F8"/>
     <w:rPr>
       <w:rFonts w:ascii="Calibri" w:eastAsia="Times New Roman" w:hAnsi="Calibri" w:cs="Calibri"/>

</xml_diff>